<commit_message>
Added drawings. Updated script a little bit and spells.
</commit_message>
<xml_diff>
--- a/doc/ESGameScript.docx
+++ b/doc/ESGameScript.docx
@@ -1910,1516 +1910,1396 @@
         </w:rPr>
         <w:t>e hall with stone columns, a large, long carpet spanning from the entryway to the two thrones at the end.</w:t>
       </w:r>
+    </w:p>
+    <w:p>
+      <w:pPr>
+        <w:tabs>
+          <w:tab w:val="left" w:pos="1134"/>
+        </w:tabs>
+        <w:jc w:val="center"/>
+        <w:rPr>
+          <w:rFonts w:ascii="Arial" w:hAnsi="Arial" w:cs="Arial"/>
+          <w:b/>
+          <w:sz w:val="24"/>
+          <w:szCs w:val="24"/>
+        </w:rPr>
+      </w:pPr>
+      <w:r>
+        <w:rPr>
+          <w:rFonts w:ascii="Arial" w:hAnsi="Arial" w:cs="Arial"/>
+          <w:b/>
+          <w:sz w:val="24"/>
+          <w:szCs w:val="24"/>
+        </w:rPr>
+        <w:t>EMPEROR AUGUSTUS raises his scepter before SOREN and THURIAN as they bow to the monarch and turn their backs on him. As the two faithful soldiers of Bar-</w:t>
+      </w:r>
+      <w:proofErr w:type="spellStart"/>
+      <w:r>
+        <w:rPr>
+          <w:rFonts w:ascii="Arial" w:hAnsi="Arial" w:cs="Arial"/>
+          <w:b/>
+          <w:sz w:val="24"/>
+          <w:szCs w:val="24"/>
+        </w:rPr>
+        <w:t>Oniel</w:t>
+      </w:r>
+      <w:proofErr w:type="spellEnd"/>
+      <w:r>
+        <w:rPr>
+          <w:rFonts w:ascii="Arial" w:hAnsi="Arial" w:cs="Arial"/>
+          <w:b/>
+          <w:sz w:val="24"/>
+          <w:szCs w:val="24"/>
+        </w:rPr>
+        <w:t xml:space="preserve"> leave for their mission, SOREN turned to take one last look at the emperor as his rubbed on the scepter’s ball </w:t>
+      </w:r>
+      <w:proofErr w:type="spellStart"/>
+      <w:r>
+        <w:rPr>
+          <w:rFonts w:ascii="Arial" w:hAnsi="Arial" w:cs="Arial"/>
+          <w:b/>
+          <w:sz w:val="24"/>
+          <w:szCs w:val="24"/>
+        </w:rPr>
+        <w:t>forbodingly</w:t>
+      </w:r>
+      <w:proofErr w:type="spellEnd"/>
+      <w:r>
+        <w:rPr>
+          <w:rFonts w:ascii="Arial" w:hAnsi="Arial" w:cs="Arial"/>
+          <w:b/>
+          <w:sz w:val="24"/>
+          <w:szCs w:val="24"/>
+        </w:rPr>
+        <w:t>.</w:t>
+      </w:r>
+    </w:p>
+    <w:p>
+      <w:pPr>
+        <w:tabs>
+          <w:tab w:val="left" w:pos="2127"/>
+        </w:tabs>
+        <w:rPr>
+          <w:rFonts w:ascii="Arial" w:hAnsi="Arial" w:cs="Arial"/>
+          <w:b/>
+          <w:sz w:val="24"/>
+          <w:szCs w:val="24"/>
+        </w:rPr>
+      </w:pPr>
+    </w:p>
+    <w:p>
+      <w:pPr>
+        <w:tabs>
+          <w:tab w:val="left" w:pos="2127"/>
+        </w:tabs>
+        <w:jc w:val="center"/>
+        <w:rPr>
+          <w:rFonts w:ascii="Arial" w:hAnsi="Arial" w:cs="Arial"/>
+          <w:b/>
+          <w:sz w:val="24"/>
+          <w:szCs w:val="24"/>
+        </w:rPr>
+      </w:pPr>
+      <w:r>
+        <w:rPr>
+          <w:rFonts w:ascii="Arial" w:hAnsi="Arial" w:cs="Arial"/>
+          <w:b/>
+          <w:sz w:val="24"/>
+          <w:szCs w:val="24"/>
+        </w:rPr>
+        <w:t>MEANWHILE…</w:t>
+      </w:r>
+    </w:p>
+    <w:p>
+      <w:pPr>
+        <w:tabs>
+          <w:tab w:val="left" w:pos="2127"/>
+        </w:tabs>
+        <w:jc w:val="center"/>
+        <w:rPr>
+          <w:rFonts w:ascii="Arial" w:hAnsi="Arial" w:cs="Arial"/>
+          <w:b/>
+          <w:sz w:val="24"/>
+          <w:szCs w:val="24"/>
+        </w:rPr>
+      </w:pPr>
+    </w:p>
+    <w:p>
+      <w:pPr>
+        <w:tabs>
+          <w:tab w:val="left" w:pos="2127"/>
+        </w:tabs>
+        <w:jc w:val="center"/>
+        <w:rPr>
+          <w:rFonts w:ascii="Arial" w:hAnsi="Arial" w:cs="Arial"/>
+          <w:b/>
+          <w:sz w:val="24"/>
+          <w:szCs w:val="24"/>
+        </w:rPr>
+      </w:pPr>
+      <w:r>
+        <w:rPr>
+          <w:rFonts w:ascii="Arial" w:hAnsi="Arial" w:cs="Arial"/>
+          <w:b/>
+          <w:sz w:val="24"/>
+          <w:szCs w:val="24"/>
+        </w:rPr>
+        <w:t>Scene: Bar-</w:t>
+      </w:r>
+      <w:proofErr w:type="spellStart"/>
+      <w:r>
+        <w:rPr>
+          <w:rFonts w:ascii="Arial" w:hAnsi="Arial" w:cs="Arial"/>
+          <w:b/>
+          <w:sz w:val="24"/>
+          <w:szCs w:val="24"/>
+        </w:rPr>
+        <w:t>Oniel</w:t>
+      </w:r>
+      <w:proofErr w:type="spellEnd"/>
+      <w:r>
+        <w:rPr>
+          <w:rFonts w:ascii="Arial" w:hAnsi="Arial" w:cs="Arial"/>
+          <w:b/>
+          <w:sz w:val="24"/>
+          <w:szCs w:val="24"/>
+        </w:rPr>
+        <w:t xml:space="preserve">, the Church of </w:t>
+      </w:r>
+      <w:proofErr w:type="spellStart"/>
+      <w:r>
+        <w:rPr>
+          <w:rFonts w:ascii="Arial" w:hAnsi="Arial" w:cs="Arial"/>
+          <w:b/>
+          <w:sz w:val="24"/>
+          <w:szCs w:val="24"/>
+        </w:rPr>
+        <w:t>Yfadna</w:t>
+      </w:r>
+      <w:proofErr w:type="spellEnd"/>
+      <w:r>
+        <w:rPr>
+          <w:rFonts w:ascii="Arial" w:hAnsi="Arial" w:cs="Arial"/>
+          <w:b/>
+          <w:sz w:val="24"/>
+          <w:szCs w:val="24"/>
+        </w:rPr>
+        <w:t>: a white marble hall with rows of pews and an altar in front, with a white statue of a beautiful goddess wielding a sword beaming down over the expanse.</w:t>
+      </w:r>
+    </w:p>
+    <w:p>
+      <w:pPr>
+        <w:tabs>
+          <w:tab w:val="left" w:pos="2127"/>
+        </w:tabs>
+        <w:jc w:val="center"/>
+        <w:rPr>
+          <w:rFonts w:ascii="Arial" w:hAnsi="Arial" w:cs="Arial"/>
+          <w:b/>
+          <w:sz w:val="24"/>
+          <w:szCs w:val="24"/>
+        </w:rPr>
+      </w:pPr>
+      <w:r>
+        <w:rPr>
+          <w:rFonts w:ascii="Arial" w:hAnsi="Arial" w:cs="Arial"/>
+          <w:b/>
+          <w:sz w:val="24"/>
+          <w:szCs w:val="24"/>
+        </w:rPr>
+        <w:t>RASTEENA kneels and prays before the statue, and looks up into the dim light of the stained glass over the statue.</w:t>
+      </w:r>
+    </w:p>
+    <w:p>
+      <w:pPr>
+        <w:tabs>
+          <w:tab w:val="left" w:pos="2127"/>
+        </w:tabs>
+        <w:jc w:val="center"/>
+        <w:rPr>
+          <w:rFonts w:ascii="Arial" w:hAnsi="Arial" w:cs="Arial"/>
+          <w:b/>
+          <w:sz w:val="24"/>
+          <w:szCs w:val="24"/>
+        </w:rPr>
+      </w:pPr>
+    </w:p>
+    <w:p>
+      <w:pPr>
+        <w:tabs>
+          <w:tab w:val="left" w:pos="2127"/>
+        </w:tabs>
+        <w:jc w:val="center"/>
+        <w:rPr>
+          <w:rFonts w:ascii="Arial" w:hAnsi="Arial" w:cs="Arial"/>
+          <w:b/>
+          <w:sz w:val="24"/>
+          <w:szCs w:val="24"/>
+        </w:rPr>
+      </w:pPr>
+      <w:r>
+        <w:rPr>
+          <w:rFonts w:ascii="Arial" w:hAnsi="Arial" w:cs="Arial"/>
+          <w:b/>
+          <w:sz w:val="24"/>
+          <w:szCs w:val="24"/>
+        </w:rPr>
+        <w:t>MEANWHILE…</w:t>
+      </w:r>
+    </w:p>
+    <w:p>
+      <w:pPr>
+        <w:tabs>
+          <w:tab w:val="left" w:pos="2127"/>
+        </w:tabs>
+        <w:jc w:val="center"/>
+        <w:rPr>
+          <w:rFonts w:ascii="Arial" w:hAnsi="Arial" w:cs="Arial"/>
+          <w:b/>
+          <w:sz w:val="24"/>
+          <w:szCs w:val="24"/>
+        </w:rPr>
+      </w:pPr>
+    </w:p>
+    <w:p>
+      <w:pPr>
+        <w:tabs>
+          <w:tab w:val="left" w:pos="2127"/>
+        </w:tabs>
+        <w:jc w:val="center"/>
+        <w:rPr>
+          <w:rFonts w:ascii="Arial" w:hAnsi="Arial" w:cs="Arial"/>
+          <w:b/>
+          <w:sz w:val="24"/>
+          <w:szCs w:val="24"/>
+        </w:rPr>
+      </w:pPr>
+      <w:r>
+        <w:rPr>
+          <w:rFonts w:ascii="Arial" w:hAnsi="Arial" w:cs="Arial"/>
+          <w:b/>
+          <w:sz w:val="24"/>
+          <w:szCs w:val="24"/>
+        </w:rPr>
+        <w:t xml:space="preserve">Scene: Kingdom of </w:t>
+      </w:r>
+      <w:proofErr w:type="spellStart"/>
+      <w:r>
+        <w:rPr>
+          <w:rFonts w:ascii="Arial" w:hAnsi="Arial" w:cs="Arial"/>
+          <w:b/>
+          <w:sz w:val="24"/>
+          <w:szCs w:val="24"/>
+        </w:rPr>
+        <w:t>Kaful</w:t>
+      </w:r>
+      <w:proofErr w:type="spellEnd"/>
+      <w:r>
+        <w:rPr>
+          <w:rFonts w:ascii="Arial" w:hAnsi="Arial" w:cs="Arial"/>
+          <w:b/>
+          <w:sz w:val="24"/>
+          <w:szCs w:val="24"/>
+        </w:rPr>
+        <w:t xml:space="preserve">, </w:t>
+      </w:r>
+      <w:r>
+        <w:rPr>
+          <w:rFonts w:ascii="Arial" w:hAnsi="Arial" w:cs="Arial"/>
+          <w:b/>
+          <w:sz w:val="24"/>
+          <w:szCs w:val="24"/>
+        </w:rPr>
+        <w:t>Maryam</w:t>
+      </w:r>
+      <w:r>
+        <w:rPr>
+          <w:rFonts w:ascii="Arial" w:hAnsi="Arial" w:cs="Arial"/>
+          <w:b/>
+          <w:sz w:val="24"/>
+          <w:szCs w:val="24"/>
+        </w:rPr>
+        <w:t xml:space="preserve">’s House: a small </w:t>
+      </w:r>
+      <w:r>
+        <w:rPr>
+          <w:rFonts w:ascii="Arial" w:hAnsi="Arial" w:cs="Arial"/>
+          <w:b/>
+          <w:sz w:val="24"/>
+          <w:szCs w:val="24"/>
+        </w:rPr>
+        <w:t>sand-colored square unit</w:t>
+      </w:r>
+    </w:p>
+    <w:p>
+      <w:pPr>
+        <w:tabs>
+          <w:tab w:val="left" w:pos="2127"/>
+        </w:tabs>
+        <w:jc w:val="center"/>
+        <w:rPr>
+          <w:rFonts w:ascii="Arial" w:hAnsi="Arial" w:cs="Arial"/>
+          <w:b/>
+          <w:sz w:val="24"/>
+          <w:szCs w:val="24"/>
+        </w:rPr>
+      </w:pPr>
+      <w:r>
+        <w:rPr>
+          <w:rFonts w:ascii="Arial" w:hAnsi="Arial" w:cs="Arial"/>
+          <w:b/>
+          <w:sz w:val="24"/>
+          <w:szCs w:val="24"/>
+        </w:rPr>
+        <w:t>FAROUQ</w:t>
+      </w:r>
+      <w:r>
+        <w:rPr>
+          <w:rFonts w:ascii="Arial" w:hAnsi="Arial" w:cs="Arial"/>
+          <w:b/>
+          <w:sz w:val="24"/>
+          <w:szCs w:val="24"/>
+        </w:rPr>
+        <w:t xml:space="preserve"> take a cautious step forward.</w:t>
+      </w:r>
+      <w:r>
+        <w:rPr>
+          <w:rFonts w:ascii="Arial" w:hAnsi="Arial" w:cs="Arial"/>
+          <w:b/>
+          <w:sz w:val="24"/>
+          <w:szCs w:val="24"/>
+        </w:rPr>
+        <w:t xml:space="preserve"> MARYAM swipes at the air menacingly, supposedly </w:t>
+      </w:r>
+    </w:p>
+    <w:p>
+      <w:pPr>
+        <w:tabs>
+          <w:tab w:val="left" w:pos="1134"/>
+        </w:tabs>
+        <w:jc w:val="center"/>
+        <w:rPr>
+          <w:rFonts w:ascii="Arial" w:hAnsi="Arial" w:cs="Arial"/>
+          <w:b/>
+          <w:sz w:val="24"/>
+          <w:szCs w:val="24"/>
+        </w:rPr>
+      </w:pPr>
+      <w:r>
+        <w:rPr>
+          <w:rFonts w:ascii="Arial" w:hAnsi="Arial" w:cs="Arial"/>
+          <w:b/>
+          <w:sz w:val="24"/>
+          <w:szCs w:val="24"/>
+        </w:rPr>
+        <w:t xml:space="preserve">Scene: </w:t>
+      </w:r>
+      <w:r>
+        <w:rPr>
+          <w:rFonts w:ascii="Arial" w:hAnsi="Arial" w:cs="Arial"/>
+          <w:b/>
+          <w:sz w:val="24"/>
+          <w:szCs w:val="24"/>
+        </w:rPr>
+        <w:t>Pan out of the house window out of the rooftops, through the Sky Barges littering the city, right into the sky. From the stratosphere, a single being falls into earth at a breakneck pace. The title screen and menu appears dramatically as it comes ever closer to the ground</w:t>
+      </w:r>
+      <w:r>
+        <w:rPr>
+          <w:rFonts w:ascii="Arial" w:hAnsi="Arial" w:cs="Arial"/>
+          <w:b/>
+          <w:sz w:val="24"/>
+          <w:szCs w:val="24"/>
+        </w:rPr>
+        <w:t>.</w:t>
+      </w:r>
+    </w:p>
+    <w:p>
+      <w:pPr>
+        <w:tabs>
+          <w:tab w:val="left" w:pos="1134"/>
+        </w:tabs>
+        <w:jc w:val="center"/>
+        <w:rPr>
+          <w:rFonts w:ascii="Arial" w:hAnsi="Arial" w:cs="Arial"/>
+          <w:b/>
+          <w:sz w:val="24"/>
+          <w:szCs w:val="24"/>
+        </w:rPr>
+      </w:pPr>
+      <w:r>
+        <w:rPr>
+          <w:rFonts w:ascii="Arial" w:hAnsi="Arial" w:cs="Arial"/>
+          <w:b/>
+          <w:sz w:val="24"/>
+          <w:szCs w:val="24"/>
+        </w:rPr>
+        <w:t>Directive: The game is started.</w:t>
+      </w:r>
+    </w:p>
+    <w:p>
+      <w:pPr>
+        <w:tabs>
+          <w:tab w:val="left" w:pos="1134"/>
+        </w:tabs>
+        <w:rPr>
+          <w:rFonts w:ascii="Arial" w:hAnsi="Arial" w:cs="Arial"/>
+          <w:b/>
+          <w:i/>
+          <w:sz w:val="24"/>
+          <w:szCs w:val="24"/>
+        </w:rPr>
+      </w:pPr>
+    </w:p>
+    <w:p>
+      <w:pPr>
+        <w:tabs>
+          <w:tab w:val="left" w:pos="1134"/>
+        </w:tabs>
+        <w:rPr>
+          <w:rFonts w:ascii="Arial" w:hAnsi="Arial" w:cs="Arial"/>
+          <w:b/>
+          <w:i/>
+          <w:sz w:val="24"/>
+          <w:szCs w:val="24"/>
+        </w:rPr>
+      </w:pPr>
+      <w:r>
+        <w:rPr>
+          <w:rFonts w:ascii="Arial" w:hAnsi="Arial" w:cs="Arial"/>
+          <w:b/>
+          <w:i/>
+          <w:sz w:val="24"/>
+          <w:szCs w:val="24"/>
+        </w:rPr>
+        <w:t>…</w:t>
+      </w:r>
+    </w:p>
+    <w:p>
+      <w:pPr>
+        <w:tabs>
+          <w:tab w:val="left" w:pos="1134"/>
+        </w:tabs>
+        <w:rPr>
+          <w:rFonts w:ascii="Arial" w:hAnsi="Arial" w:cs="Arial"/>
+          <w:b/>
+          <w:i/>
+          <w:sz w:val="24"/>
+          <w:szCs w:val="24"/>
+        </w:rPr>
+      </w:pPr>
+      <w:r>
+        <w:rPr>
+          <w:rFonts w:ascii="Arial" w:hAnsi="Arial" w:cs="Arial"/>
+          <w:b/>
+          <w:i/>
+          <w:sz w:val="24"/>
+          <w:szCs w:val="24"/>
+        </w:rPr>
+        <w:t>….</w:t>
+      </w:r>
+    </w:p>
+    <w:p>
+      <w:pPr>
+        <w:tabs>
+          <w:tab w:val="left" w:pos="1134"/>
+        </w:tabs>
+        <w:rPr>
+          <w:rFonts w:ascii="Arial" w:hAnsi="Arial" w:cs="Arial"/>
+          <w:b/>
+          <w:i/>
+          <w:sz w:val="24"/>
+          <w:szCs w:val="24"/>
+        </w:rPr>
+      </w:pPr>
+      <w:r>
+        <w:rPr>
+          <w:rFonts w:ascii="Arial" w:hAnsi="Arial" w:cs="Arial"/>
+          <w:b/>
+          <w:i/>
+          <w:sz w:val="24"/>
+          <w:szCs w:val="24"/>
+        </w:rPr>
+        <w:t>…..</w:t>
+      </w:r>
+    </w:p>
+    <w:p>
+      <w:pPr>
+        <w:tabs>
+          <w:tab w:val="left" w:pos="1134"/>
+        </w:tabs>
+        <w:rPr>
+          <w:rFonts w:ascii="Arial" w:hAnsi="Arial" w:cs="Arial"/>
+          <w:b/>
+          <w:i/>
+          <w:sz w:val="24"/>
+          <w:szCs w:val="24"/>
+        </w:rPr>
+      </w:pPr>
+      <w:r>
+        <w:rPr>
+          <w:rFonts w:ascii="Arial" w:hAnsi="Arial" w:cs="Arial"/>
+          <w:b/>
+          <w:i/>
+          <w:sz w:val="24"/>
+          <w:szCs w:val="24"/>
+        </w:rPr>
+        <w:lastRenderedPageBreak/>
+        <w:t>Awaken, child, and witness your rebirth.</w:t>
+      </w:r>
+    </w:p>
+    <w:p>
+      <w:pPr>
+        <w:tabs>
+          <w:tab w:val="left" w:pos="1134"/>
+        </w:tabs>
+        <w:rPr>
+          <w:rFonts w:ascii="Arial" w:hAnsi="Arial" w:cs="Arial"/>
+          <w:b/>
+          <w:i/>
+          <w:sz w:val="24"/>
+          <w:szCs w:val="24"/>
+        </w:rPr>
+      </w:pPr>
+    </w:p>
+    <w:p>
+      <w:pPr>
+        <w:tabs>
+          <w:tab w:val="left" w:pos="1134"/>
+        </w:tabs>
+        <w:jc w:val="center"/>
+        <w:rPr>
+          <w:rFonts w:ascii="Arial" w:hAnsi="Arial" w:cs="Arial"/>
+          <w:b/>
+          <w:sz w:val="24"/>
+          <w:szCs w:val="24"/>
+        </w:rPr>
+      </w:pPr>
+      <w:r>
+        <w:rPr>
+          <w:rFonts w:ascii="Arial" w:hAnsi="Arial" w:cs="Arial"/>
+          <w:b/>
+          <w:sz w:val="24"/>
+          <w:szCs w:val="24"/>
+        </w:rPr>
+        <w:t xml:space="preserve">Directive: Choose name, generate stats, </w:t>
+      </w:r>
+      <w:proofErr w:type="gramStart"/>
+      <w:r>
+        <w:rPr>
+          <w:rFonts w:ascii="Arial" w:hAnsi="Arial" w:cs="Arial"/>
+          <w:b/>
+          <w:sz w:val="24"/>
+          <w:szCs w:val="24"/>
+        </w:rPr>
+        <w:t>choose</w:t>
+      </w:r>
+      <w:proofErr w:type="gramEnd"/>
+      <w:r>
+        <w:rPr>
+          <w:rFonts w:ascii="Arial" w:hAnsi="Arial" w:cs="Arial"/>
+          <w:b/>
+          <w:sz w:val="24"/>
+          <w:szCs w:val="24"/>
+        </w:rPr>
+        <w:t xml:space="preserve"> a specialty.</w:t>
+      </w:r>
+    </w:p>
+    <w:p>
+      <w:pPr>
+        <w:tabs>
+          <w:tab w:val="left" w:pos="1134"/>
+        </w:tabs>
+        <w:rPr>
+          <w:rFonts w:ascii="Arial" w:hAnsi="Arial" w:cs="Arial"/>
+          <w:b/>
+          <w:i/>
+          <w:sz w:val="24"/>
+          <w:szCs w:val="24"/>
+        </w:rPr>
+      </w:pPr>
+    </w:p>
+    <w:p>
+      <w:pPr>
+        <w:tabs>
+          <w:tab w:val="left" w:pos="1134"/>
+        </w:tabs>
+        <w:rPr>
+          <w:rFonts w:ascii="Arial" w:hAnsi="Arial" w:cs="Arial"/>
+          <w:b/>
+          <w:i/>
+          <w:sz w:val="24"/>
+          <w:szCs w:val="24"/>
+        </w:rPr>
+      </w:pPr>
+    </w:p>
+    <w:p>
+      <w:pPr>
+        <w:tabs>
+          <w:tab w:val="left" w:pos="1134"/>
+        </w:tabs>
+        <w:rPr>
+          <w:rFonts w:ascii="Arial" w:hAnsi="Arial" w:cs="Arial"/>
+          <w:b/>
+          <w:i/>
+          <w:sz w:val="24"/>
+          <w:szCs w:val="24"/>
+        </w:rPr>
+      </w:pPr>
+      <w:r>
+        <w:rPr>
+          <w:rFonts w:ascii="Arial" w:hAnsi="Arial" w:cs="Arial"/>
+          <w:b/>
+          <w:i/>
+          <w:sz w:val="24"/>
+          <w:szCs w:val="24"/>
+        </w:rPr>
+        <w:t>Now rise,</w:t>
+      </w:r>
+    </w:p>
+    <w:p>
+      <w:pPr>
+        <w:tabs>
+          <w:tab w:val="left" w:pos="1134"/>
+        </w:tabs>
+        <w:rPr>
+          <w:rFonts w:ascii="Arial" w:hAnsi="Arial" w:cs="Arial"/>
+          <w:b/>
+          <w:i/>
+          <w:sz w:val="24"/>
+          <w:szCs w:val="24"/>
+        </w:rPr>
+      </w:pPr>
+      <w:r>
+        <w:rPr>
+          <w:rFonts w:ascii="Arial" w:hAnsi="Arial" w:cs="Arial"/>
+          <w:b/>
+          <w:i/>
+          <w:sz w:val="24"/>
+          <w:szCs w:val="24"/>
+        </w:rPr>
+        <w:t>Thou shalt be a harbinger of your own choosing.</w:t>
+      </w:r>
+    </w:p>
+    <w:p>
+      <w:pPr>
+        <w:tabs>
+          <w:tab w:val="left" w:pos="1134"/>
+        </w:tabs>
+        <w:rPr>
+          <w:rFonts w:ascii="Arial" w:hAnsi="Arial" w:cs="Arial"/>
+          <w:b/>
+          <w:i/>
+          <w:sz w:val="24"/>
+          <w:szCs w:val="24"/>
+        </w:rPr>
+      </w:pPr>
+      <w:r>
+        <w:rPr>
+          <w:rFonts w:ascii="Arial" w:hAnsi="Arial" w:cs="Arial"/>
+          <w:b/>
+          <w:i/>
+          <w:sz w:val="24"/>
+          <w:szCs w:val="24"/>
+        </w:rPr>
+        <w:t>Three paths guide you to your common goal.</w:t>
+      </w:r>
+    </w:p>
+    <w:p>
+      <w:pPr>
+        <w:tabs>
+          <w:tab w:val="left" w:pos="1134"/>
+        </w:tabs>
+        <w:rPr>
+          <w:rFonts w:ascii="Arial" w:hAnsi="Arial" w:cs="Arial"/>
+          <w:b/>
+          <w:i/>
+          <w:sz w:val="24"/>
+          <w:szCs w:val="24"/>
+        </w:rPr>
+      </w:pPr>
+      <w:r>
+        <w:rPr>
+          <w:rFonts w:ascii="Arial" w:hAnsi="Arial" w:cs="Arial"/>
+          <w:b/>
+          <w:i/>
+          <w:sz w:val="24"/>
+          <w:szCs w:val="24"/>
+        </w:rPr>
+        <w:t>Wayward souls seek your guidance, to end their suffering once and for all.</w:t>
+      </w:r>
+    </w:p>
+    <w:p>
+      <w:pPr>
+        <w:tabs>
+          <w:tab w:val="left" w:pos="1134"/>
+        </w:tabs>
+        <w:rPr>
+          <w:rFonts w:ascii="Arial" w:hAnsi="Arial" w:cs="Arial"/>
+          <w:b/>
+          <w:i/>
+          <w:sz w:val="24"/>
+          <w:szCs w:val="24"/>
+        </w:rPr>
+      </w:pPr>
+      <w:r>
+        <w:rPr>
+          <w:rFonts w:ascii="Arial" w:hAnsi="Arial" w:cs="Arial"/>
+          <w:b/>
+          <w:i/>
+          <w:sz w:val="24"/>
+          <w:szCs w:val="24"/>
+        </w:rPr>
+        <w:t xml:space="preserve">Thou shalt either deliver good </w:t>
+      </w:r>
+      <w:proofErr w:type="gramStart"/>
+      <w:r>
+        <w:rPr>
+          <w:rFonts w:ascii="Arial" w:hAnsi="Arial" w:cs="Arial"/>
+          <w:b/>
+          <w:i/>
+          <w:sz w:val="24"/>
+          <w:szCs w:val="24"/>
+        </w:rPr>
+        <w:t>fortune,</w:t>
+      </w:r>
+      <w:proofErr w:type="gramEnd"/>
+      <w:r>
+        <w:rPr>
+          <w:rFonts w:ascii="Arial" w:hAnsi="Arial" w:cs="Arial"/>
+          <w:b/>
+          <w:i/>
+          <w:sz w:val="24"/>
+          <w:szCs w:val="24"/>
+        </w:rPr>
+        <w:t xml:space="preserve"> or </w:t>
+      </w:r>
+      <w:r>
+        <w:rPr>
+          <w:rFonts w:ascii="Arial" w:hAnsi="Arial" w:cs="Arial"/>
+          <w:b/>
+          <w:i/>
+          <w:sz w:val="24"/>
+          <w:szCs w:val="24"/>
+        </w:rPr>
+        <w:t>a fate worse than death</w:t>
+      </w:r>
+      <w:r>
+        <w:rPr>
+          <w:rFonts w:ascii="Arial" w:hAnsi="Arial" w:cs="Arial"/>
+          <w:b/>
+          <w:i/>
+          <w:sz w:val="24"/>
+          <w:szCs w:val="24"/>
+        </w:rPr>
+        <w:t>.</w:t>
+      </w:r>
+    </w:p>
+    <w:p>
+      <w:pPr>
+        <w:tabs>
+          <w:tab w:val="left" w:pos="1134"/>
+        </w:tabs>
+        <w:rPr>
+          <w:rFonts w:ascii="Arial" w:hAnsi="Arial" w:cs="Arial"/>
+          <w:b/>
+          <w:i/>
+          <w:sz w:val="24"/>
+          <w:szCs w:val="24"/>
+        </w:rPr>
+      </w:pPr>
+      <w:r>
+        <w:rPr>
+          <w:rFonts w:ascii="Arial" w:hAnsi="Arial" w:cs="Arial"/>
+          <w:b/>
+          <w:i/>
+          <w:sz w:val="24"/>
+          <w:szCs w:val="24"/>
+        </w:rPr>
+        <w:t>Rise…</w:t>
+      </w:r>
+    </w:p>
+    <w:p>
+      <w:pPr>
+        <w:tabs>
+          <w:tab w:val="left" w:pos="1134"/>
+        </w:tabs>
+        <w:rPr>
+          <w:rFonts w:ascii="Arial" w:hAnsi="Arial" w:cs="Arial"/>
+          <w:b/>
+          <w:i/>
+          <w:sz w:val="24"/>
+          <w:szCs w:val="24"/>
+        </w:rPr>
+      </w:pPr>
+      <w:r>
+        <w:rPr>
+          <w:rFonts w:ascii="Arial" w:hAnsi="Arial" w:cs="Arial"/>
+          <w:b/>
+          <w:i/>
+          <w:sz w:val="24"/>
+          <w:szCs w:val="24"/>
+        </w:rPr>
+        <w:t>Rise….</w:t>
+      </w:r>
+    </w:p>
+    <w:p>
+      <w:pPr>
+        <w:tabs>
+          <w:tab w:val="left" w:pos="1134"/>
+        </w:tabs>
+        <w:rPr>
+          <w:rFonts w:ascii="Arial" w:hAnsi="Arial" w:cs="Arial"/>
+          <w:b/>
+          <w:i/>
+          <w:sz w:val="24"/>
+          <w:szCs w:val="24"/>
+        </w:rPr>
+      </w:pPr>
+      <w:r>
+        <w:rPr>
+          <w:rFonts w:ascii="Arial" w:hAnsi="Arial" w:cs="Arial"/>
+          <w:b/>
+          <w:i/>
+          <w:sz w:val="24"/>
+          <w:szCs w:val="24"/>
+        </w:rPr>
+        <w:t>Rise……</w:t>
+      </w:r>
+    </w:p>
+    <w:p>
+      <w:pPr>
+        <w:tabs>
+          <w:tab w:val="left" w:pos="1134"/>
+        </w:tabs>
+        <w:rPr>
+          <w:rFonts w:ascii="Arial" w:hAnsi="Arial" w:cs="Arial"/>
+          <w:b/>
+          <w:i/>
+          <w:sz w:val="24"/>
+          <w:szCs w:val="24"/>
+        </w:rPr>
+      </w:pPr>
+    </w:p>
+    <w:p>
+      <w:pPr>
+        <w:tabs>
+          <w:tab w:val="left" w:pos="1134"/>
+        </w:tabs>
+        <w:jc w:val="center"/>
+        <w:rPr>
+          <w:rFonts w:ascii="Arial" w:hAnsi="Arial" w:cs="Arial"/>
+          <w:b/>
+          <w:sz w:val="24"/>
+          <w:szCs w:val="24"/>
+        </w:rPr>
+      </w:pPr>
+      <w:r>
+        <w:rPr>
+          <w:rFonts w:ascii="Arial" w:hAnsi="Arial" w:cs="Arial"/>
+          <w:b/>
+          <w:sz w:val="24"/>
+          <w:szCs w:val="24"/>
+        </w:rPr>
+        <w:t xml:space="preserve">Scene: You awaken in a grassy enclosing surrounded by cliffs. A sandy mouth behind you leads into a hollow cave. </w:t>
+      </w:r>
+      <w:proofErr w:type="gramStart"/>
+      <w:r>
+        <w:rPr>
+          <w:rFonts w:ascii="Arial" w:hAnsi="Arial" w:cs="Arial"/>
+          <w:b/>
+          <w:sz w:val="24"/>
+          <w:szCs w:val="24"/>
+        </w:rPr>
+        <w:t>Seeing no other way out, you enter this cave.</w:t>
+      </w:r>
+      <w:proofErr w:type="gramEnd"/>
+    </w:p>
+    <w:p>
+      <w:pPr>
+        <w:tabs>
+          <w:tab w:val="left" w:pos="1134"/>
+        </w:tabs>
+        <w:jc w:val="center"/>
+        <w:rPr>
+          <w:rFonts w:ascii="Arial" w:hAnsi="Arial" w:cs="Arial"/>
+          <w:b/>
+          <w:sz w:val="24"/>
+          <w:szCs w:val="24"/>
+        </w:rPr>
+      </w:pPr>
+      <w:r>
+        <w:rPr>
+          <w:rFonts w:ascii="Arial" w:hAnsi="Arial" w:cs="Arial"/>
+          <w:b/>
+          <w:sz w:val="24"/>
+          <w:szCs w:val="24"/>
+        </w:rPr>
+        <w:t>Directive: You start the game from here, navigating.</w:t>
+      </w:r>
+    </w:p>
+    <w:p>
+      <w:pPr>
+        <w:tabs>
+          <w:tab w:val="left" w:pos="1134"/>
+        </w:tabs>
+        <w:rPr>
+          <w:rFonts w:ascii="Arial" w:hAnsi="Arial" w:cs="Arial"/>
+          <w:b/>
+          <w:sz w:val="24"/>
+          <w:szCs w:val="24"/>
+        </w:rPr>
+      </w:pPr>
+    </w:p>
+    <w:p>
+      <w:pPr>
+        <w:tabs>
+          <w:tab w:val="left" w:pos="1134"/>
+        </w:tabs>
+        <w:rPr>
+          <w:rFonts w:ascii="Arial" w:hAnsi="Arial" w:cs="Arial"/>
+          <w:b/>
+          <w:sz w:val="24"/>
+          <w:szCs w:val="24"/>
+        </w:rPr>
+      </w:pPr>
+      <w:r>
+        <w:rPr>
+          <w:rFonts w:ascii="Arial" w:hAnsi="Arial" w:cs="Arial"/>
+          <w:b/>
+          <w:sz w:val="24"/>
+          <w:szCs w:val="24"/>
+        </w:rPr>
+        <w:t>TUTORIAL – CAVE OF PREMONITION</w:t>
+      </w:r>
+    </w:p>
+    <w:p>
+      <w:pPr>
+        <w:tabs>
+          <w:tab w:val="left" w:pos="1134"/>
+        </w:tabs>
+        <w:rPr>
+          <w:rFonts w:ascii="Arial" w:hAnsi="Arial" w:cs="Arial"/>
+          <w:b/>
+          <w:sz w:val="24"/>
+          <w:szCs w:val="24"/>
+        </w:rPr>
+      </w:pPr>
+    </w:p>
+    <w:p>
+      <w:pPr>
+        <w:tabs>
+          <w:tab w:val="left" w:pos="1134"/>
+        </w:tabs>
+        <w:rPr>
+          <w:rFonts w:ascii="Arial" w:hAnsi="Arial" w:cs="Arial"/>
+          <w:b/>
+          <w:sz w:val="24"/>
+          <w:szCs w:val="24"/>
+        </w:rPr>
+      </w:pPr>
+      <w:r>
+        <w:rPr>
+          <w:rFonts w:ascii="Arial" w:hAnsi="Arial" w:cs="Arial"/>
+          <w:b/>
+          <w:sz w:val="24"/>
+          <w:szCs w:val="24"/>
+        </w:rPr>
+        <w:t>FORK OF DESTINY</w:t>
+      </w:r>
+    </w:p>
+    <w:p>
+      <w:pPr>
+        <w:tabs>
+          <w:tab w:val="left" w:pos="1276"/>
+        </w:tabs>
+        <w:jc w:val="center"/>
+        <w:rPr>
+          <w:rFonts w:ascii="Arial" w:hAnsi="Arial" w:cs="Arial"/>
+          <w:b/>
+          <w:sz w:val="24"/>
+          <w:szCs w:val="24"/>
+        </w:rPr>
+      </w:pPr>
+      <w:r>
+        <w:rPr>
+          <w:rFonts w:ascii="Arial" w:hAnsi="Arial" w:cs="Arial"/>
+          <w:b/>
+          <w:sz w:val="24"/>
+          <w:szCs w:val="24"/>
+        </w:rPr>
+        <w:t xml:space="preserve">Scene: The cave path ends as you enter a large room. In the distance, three THUGS harass an OLD MAN. In the three walls before you are what looked like three stone </w:t>
+      </w:r>
+      <w:proofErr w:type="gramStart"/>
+      <w:r>
+        <w:rPr>
+          <w:rFonts w:ascii="Arial" w:hAnsi="Arial" w:cs="Arial"/>
+          <w:b/>
+          <w:sz w:val="24"/>
+          <w:szCs w:val="24"/>
+        </w:rPr>
+        <w:t>tablets.</w:t>
+      </w:r>
+      <w:proofErr w:type="gramEnd"/>
+    </w:p>
+    <w:p>
+      <w:pPr>
+        <w:tabs>
+          <w:tab w:val="left" w:pos="1276"/>
+        </w:tabs>
+        <w:rPr>
+          <w:rFonts w:ascii="Arial" w:hAnsi="Arial" w:cs="Arial"/>
+          <w:sz w:val="24"/>
+          <w:szCs w:val="24"/>
+        </w:rPr>
+      </w:pPr>
+      <w:r>
+        <w:rPr>
+          <w:rFonts w:ascii="Arial" w:hAnsi="Arial" w:cs="Arial"/>
+          <w:b/>
+          <w:sz w:val="24"/>
+          <w:szCs w:val="24"/>
+        </w:rPr>
+        <w:t xml:space="preserve">OLD MAN: </w:t>
+      </w:r>
+      <w:r>
+        <w:rPr>
+          <w:rFonts w:ascii="Arial" w:hAnsi="Arial" w:cs="Arial"/>
+          <w:sz w:val="24"/>
+          <w:szCs w:val="24"/>
+        </w:rPr>
+        <w:t xml:space="preserve">You whippersnappers </w:t>
+      </w:r>
+      <w:proofErr w:type="spellStart"/>
+      <w:r>
+        <w:rPr>
+          <w:rFonts w:ascii="Arial" w:hAnsi="Arial" w:cs="Arial"/>
+          <w:sz w:val="24"/>
+          <w:szCs w:val="24"/>
+        </w:rPr>
+        <w:t>ain’t</w:t>
+      </w:r>
+      <w:proofErr w:type="spellEnd"/>
+      <w:r>
+        <w:rPr>
+          <w:rFonts w:ascii="Arial" w:hAnsi="Arial" w:cs="Arial"/>
+          <w:sz w:val="24"/>
+          <w:szCs w:val="24"/>
+        </w:rPr>
+        <w:t xml:space="preserve"> </w:t>
+      </w:r>
+      <w:proofErr w:type="spellStart"/>
+      <w:r>
+        <w:rPr>
+          <w:rFonts w:ascii="Arial" w:hAnsi="Arial" w:cs="Arial"/>
+          <w:sz w:val="24"/>
+          <w:szCs w:val="24"/>
+        </w:rPr>
+        <w:t>gonna</w:t>
+      </w:r>
+      <w:proofErr w:type="spellEnd"/>
+      <w:r>
+        <w:rPr>
+          <w:rFonts w:ascii="Arial" w:hAnsi="Arial" w:cs="Arial"/>
+          <w:sz w:val="24"/>
+          <w:szCs w:val="24"/>
+        </w:rPr>
+        <w:t xml:space="preserve"> find </w:t>
+      </w:r>
+      <w:proofErr w:type="spellStart"/>
+      <w:r>
+        <w:rPr>
+          <w:rFonts w:ascii="Arial" w:hAnsi="Arial" w:cs="Arial"/>
+          <w:sz w:val="24"/>
+          <w:szCs w:val="24"/>
+        </w:rPr>
+        <w:t>anythin</w:t>
+      </w:r>
+      <w:proofErr w:type="spellEnd"/>
+      <w:r>
+        <w:rPr>
+          <w:rFonts w:ascii="Arial" w:hAnsi="Arial" w:cs="Arial"/>
+          <w:sz w:val="24"/>
+          <w:szCs w:val="24"/>
+        </w:rPr>
+        <w:t>’ in this godforsaken cave.</w:t>
+      </w:r>
+    </w:p>
+    <w:p>
+      <w:pPr>
+        <w:tabs>
+          <w:tab w:val="left" w:pos="1276"/>
+        </w:tabs>
+        <w:rPr>
+          <w:rFonts w:ascii="Arial" w:hAnsi="Arial" w:cs="Arial"/>
+          <w:sz w:val="24"/>
+          <w:szCs w:val="24"/>
+        </w:rPr>
+      </w:pPr>
+      <w:r>
+        <w:rPr>
+          <w:rFonts w:ascii="Arial" w:hAnsi="Arial" w:cs="Arial"/>
+          <w:sz w:val="24"/>
+          <w:szCs w:val="24"/>
+        </w:rPr>
+        <w:lastRenderedPageBreak/>
+        <w:tab/>
+        <w:t xml:space="preserve">Why </w:t>
+      </w:r>
+      <w:proofErr w:type="spellStart"/>
+      <w:r>
+        <w:rPr>
+          <w:rFonts w:ascii="Arial" w:hAnsi="Arial" w:cs="Arial"/>
+          <w:sz w:val="24"/>
+          <w:szCs w:val="24"/>
+        </w:rPr>
+        <w:t>don’cha</w:t>
+      </w:r>
+      <w:proofErr w:type="spellEnd"/>
+      <w:r>
+        <w:rPr>
+          <w:rFonts w:ascii="Arial" w:hAnsi="Arial" w:cs="Arial"/>
+          <w:sz w:val="24"/>
+          <w:szCs w:val="24"/>
+        </w:rPr>
+        <w:t xml:space="preserve"> run back home to mommy now, or else I give all </w:t>
+      </w:r>
+      <w:proofErr w:type="spellStart"/>
+      <w:r>
+        <w:rPr>
+          <w:rFonts w:ascii="Arial" w:hAnsi="Arial" w:cs="Arial"/>
+          <w:sz w:val="24"/>
+          <w:szCs w:val="24"/>
+        </w:rPr>
+        <w:t>ya</w:t>
+      </w:r>
+      <w:proofErr w:type="spellEnd"/>
+      <w:r>
+        <w:rPr>
+          <w:rFonts w:ascii="Arial" w:hAnsi="Arial" w:cs="Arial"/>
+          <w:sz w:val="24"/>
+          <w:szCs w:val="24"/>
+        </w:rPr>
+        <w:t xml:space="preserve"> a </w:t>
+      </w:r>
+      <w:proofErr w:type="spellStart"/>
+      <w:r>
+        <w:rPr>
+          <w:rFonts w:ascii="Arial" w:hAnsi="Arial" w:cs="Arial"/>
+          <w:sz w:val="24"/>
+          <w:szCs w:val="24"/>
+        </w:rPr>
+        <w:t>whoopin</w:t>
+      </w:r>
+      <w:proofErr w:type="spellEnd"/>
+      <w:r>
+        <w:rPr>
+          <w:rFonts w:ascii="Arial" w:hAnsi="Arial" w:cs="Arial"/>
+          <w:sz w:val="24"/>
+          <w:szCs w:val="24"/>
+        </w:rPr>
+        <w:t>’!</w:t>
+      </w:r>
+    </w:p>
+    <w:p>
+      <w:pPr>
+        <w:tabs>
+          <w:tab w:val="left" w:pos="1276"/>
+        </w:tabs>
+        <w:rPr>
+          <w:rFonts w:ascii="Arial" w:hAnsi="Arial" w:cs="Arial"/>
+          <w:sz w:val="24"/>
+          <w:szCs w:val="24"/>
+        </w:rPr>
+      </w:pPr>
+      <w:r>
+        <w:rPr>
+          <w:rFonts w:ascii="Arial" w:hAnsi="Arial" w:cs="Arial"/>
+          <w:b/>
+          <w:sz w:val="24"/>
+          <w:szCs w:val="24"/>
+        </w:rPr>
+        <w:t xml:space="preserve">LANKY THUG: </w:t>
+      </w:r>
+      <w:r>
+        <w:rPr>
+          <w:rFonts w:ascii="Arial" w:hAnsi="Arial" w:cs="Arial"/>
+          <w:sz w:val="24"/>
+          <w:szCs w:val="24"/>
+        </w:rPr>
+        <w:t xml:space="preserve">Screw that! </w:t>
+      </w:r>
+      <w:r>
+        <w:rPr>
+          <w:rFonts w:ascii="Arial" w:hAnsi="Arial" w:cs="Arial"/>
+          <w:sz w:val="24"/>
+          <w:szCs w:val="24"/>
+        </w:rPr>
+        <w:t xml:space="preserve">We </w:t>
+      </w:r>
+      <w:proofErr w:type="spellStart"/>
+      <w:r>
+        <w:rPr>
+          <w:rFonts w:ascii="Arial" w:hAnsi="Arial" w:cs="Arial"/>
+          <w:sz w:val="24"/>
+          <w:szCs w:val="24"/>
+        </w:rPr>
+        <w:t>ain’t</w:t>
+      </w:r>
+      <w:proofErr w:type="spellEnd"/>
+      <w:r>
+        <w:rPr>
+          <w:rFonts w:ascii="Arial" w:hAnsi="Arial" w:cs="Arial"/>
+          <w:sz w:val="24"/>
+          <w:szCs w:val="24"/>
+        </w:rPr>
+        <w:t xml:space="preserve"> afraid of </w:t>
+      </w:r>
+      <w:proofErr w:type="spellStart"/>
+      <w:r>
+        <w:rPr>
+          <w:rFonts w:ascii="Arial" w:hAnsi="Arial" w:cs="Arial"/>
+          <w:sz w:val="24"/>
+          <w:szCs w:val="24"/>
+        </w:rPr>
+        <w:t>ya</w:t>
+      </w:r>
+      <w:proofErr w:type="spellEnd"/>
+      <w:r>
+        <w:rPr>
+          <w:rFonts w:ascii="Arial" w:hAnsi="Arial" w:cs="Arial"/>
+          <w:sz w:val="24"/>
+          <w:szCs w:val="24"/>
+        </w:rPr>
+        <w:t>, old man!</w:t>
+      </w:r>
+    </w:p>
+    <w:p>
+      <w:pPr>
+        <w:tabs>
+          <w:tab w:val="left" w:pos="1276"/>
+        </w:tabs>
+        <w:rPr>
+          <w:rFonts w:ascii="Arial" w:hAnsi="Arial" w:cs="Arial"/>
+          <w:sz w:val="24"/>
+          <w:szCs w:val="24"/>
+        </w:rPr>
+      </w:pPr>
+      <w:r>
+        <w:rPr>
+          <w:rFonts w:ascii="Arial" w:hAnsi="Arial" w:cs="Arial"/>
+          <w:sz w:val="24"/>
+          <w:szCs w:val="24"/>
+        </w:rPr>
+        <w:tab/>
+      </w:r>
+      <w:r>
+        <w:rPr>
+          <w:rFonts w:ascii="Arial" w:hAnsi="Arial" w:cs="Arial"/>
+          <w:sz w:val="24"/>
+          <w:szCs w:val="24"/>
+        </w:rPr>
+        <w:tab/>
+        <w:t xml:space="preserve">     You tell us where your haul is and we can assure you that </w:t>
+      </w:r>
+      <w:r>
+        <w:rPr>
+          <w:rFonts w:ascii="Arial" w:hAnsi="Arial" w:cs="Arial"/>
+          <w:sz w:val="24"/>
+          <w:szCs w:val="24"/>
+        </w:rPr>
+        <w:t>big guy here don’t cave your skull in.</w:t>
+      </w:r>
+    </w:p>
+    <w:p>
+      <w:pPr>
+        <w:tabs>
+          <w:tab w:val="left" w:pos="1276"/>
+        </w:tabs>
+        <w:rPr>
+          <w:rFonts w:ascii="Arial" w:hAnsi="Arial" w:cs="Arial"/>
+          <w:sz w:val="24"/>
+          <w:szCs w:val="24"/>
+        </w:rPr>
+      </w:pPr>
+      <w:r>
+        <w:rPr>
+          <w:rFonts w:ascii="Arial" w:hAnsi="Arial" w:cs="Arial"/>
+          <w:b/>
+          <w:sz w:val="24"/>
+          <w:szCs w:val="24"/>
+        </w:rPr>
+        <w:t xml:space="preserve">BIG GUY: </w:t>
+      </w:r>
+      <w:proofErr w:type="spellStart"/>
+      <w:r>
+        <w:rPr>
+          <w:rFonts w:ascii="Arial" w:hAnsi="Arial" w:cs="Arial"/>
+          <w:sz w:val="24"/>
+          <w:szCs w:val="24"/>
+        </w:rPr>
+        <w:t>Eheheh</w:t>
+      </w:r>
+      <w:proofErr w:type="spellEnd"/>
+      <w:r>
+        <w:rPr>
+          <w:rFonts w:ascii="Arial" w:hAnsi="Arial" w:cs="Arial"/>
+          <w:sz w:val="24"/>
+          <w:szCs w:val="24"/>
+        </w:rPr>
+        <w:t>….</w:t>
+      </w:r>
+    </w:p>
+    <w:p>
+      <w:pPr>
+        <w:tabs>
+          <w:tab w:val="left" w:pos="1276"/>
+        </w:tabs>
+        <w:rPr>
+          <w:rFonts w:ascii="Arial" w:hAnsi="Arial" w:cs="Arial"/>
+          <w:sz w:val="24"/>
+          <w:szCs w:val="24"/>
+        </w:rPr>
+      </w:pPr>
+      <w:r>
+        <w:rPr>
+          <w:rFonts w:ascii="Arial" w:hAnsi="Arial" w:cs="Arial"/>
+          <w:b/>
+          <w:sz w:val="24"/>
+          <w:szCs w:val="24"/>
+        </w:rPr>
+        <w:t xml:space="preserve">LANKY THUG: </w:t>
+      </w:r>
+      <w:r>
+        <w:rPr>
+          <w:rFonts w:ascii="Arial" w:hAnsi="Arial" w:cs="Arial"/>
+          <w:sz w:val="24"/>
+          <w:szCs w:val="24"/>
+        </w:rPr>
+        <w:t>Well?</w:t>
+      </w:r>
+    </w:p>
+    <w:p>
+      <w:pPr>
+        <w:tabs>
+          <w:tab w:val="left" w:pos="1276"/>
+        </w:tabs>
+        <w:rPr>
+          <w:rFonts w:ascii="Arial" w:hAnsi="Arial" w:cs="Arial"/>
+          <w:sz w:val="24"/>
+          <w:szCs w:val="24"/>
+        </w:rPr>
+      </w:pPr>
+      <w:r>
+        <w:rPr>
+          <w:rFonts w:ascii="Arial" w:hAnsi="Arial" w:cs="Arial"/>
+          <w:b/>
+          <w:sz w:val="24"/>
+          <w:szCs w:val="24"/>
+        </w:rPr>
+        <w:t xml:space="preserve">OLD MAN: </w:t>
+      </w:r>
       <w:bookmarkStart w:id="0" w:name="_GoBack"/>
       <w:bookmarkEnd w:id="0"/>
-    </w:p>
-    <w:p>
-      <w:pPr>
-        <w:tabs>
-          <w:tab w:val="left" w:pos="2127"/>
-        </w:tabs>
-        <w:rPr>
-          <w:rFonts w:ascii="Arial" w:hAnsi="Arial" w:cs="Arial"/>
-          <w:b/>
-          <w:sz w:val="24"/>
-          <w:szCs w:val="24"/>
-        </w:rPr>
-      </w:pPr>
-    </w:p>
-    <w:p>
-      <w:pPr>
-        <w:tabs>
-          <w:tab w:val="left" w:pos="2127"/>
-        </w:tabs>
-        <w:jc w:val="center"/>
-        <w:rPr>
-          <w:rFonts w:ascii="Arial" w:hAnsi="Arial" w:cs="Arial"/>
-          <w:b/>
-          <w:sz w:val="24"/>
-          <w:szCs w:val="24"/>
-        </w:rPr>
-      </w:pPr>
-      <w:r>
-        <w:rPr>
-          <w:rFonts w:ascii="Arial" w:hAnsi="Arial" w:cs="Arial"/>
-          <w:b/>
-          <w:sz w:val="24"/>
-          <w:szCs w:val="24"/>
-        </w:rPr>
-        <w:t>MEANWHILE…</w:t>
-      </w:r>
-    </w:p>
-    <w:p>
-      <w:pPr>
-        <w:tabs>
-          <w:tab w:val="left" w:pos="2127"/>
-        </w:tabs>
-        <w:jc w:val="center"/>
-        <w:rPr>
-          <w:rFonts w:ascii="Arial" w:hAnsi="Arial" w:cs="Arial"/>
-          <w:b/>
-          <w:sz w:val="24"/>
-          <w:szCs w:val="24"/>
-        </w:rPr>
-      </w:pPr>
-    </w:p>
-    <w:p>
-      <w:pPr>
-        <w:tabs>
-          <w:tab w:val="left" w:pos="2127"/>
-        </w:tabs>
-        <w:jc w:val="center"/>
-        <w:rPr>
-          <w:rFonts w:ascii="Arial" w:hAnsi="Arial" w:cs="Arial"/>
-          <w:b/>
-          <w:sz w:val="24"/>
-          <w:szCs w:val="24"/>
-        </w:rPr>
-      </w:pPr>
-      <w:r>
-        <w:rPr>
-          <w:rFonts w:ascii="Arial" w:hAnsi="Arial" w:cs="Arial"/>
-          <w:b/>
-          <w:sz w:val="24"/>
-          <w:szCs w:val="24"/>
-        </w:rPr>
-        <w:t xml:space="preserve">Scene: Kingdom of </w:t>
-      </w:r>
-      <w:proofErr w:type="spellStart"/>
-      <w:r>
-        <w:rPr>
-          <w:rFonts w:ascii="Arial" w:hAnsi="Arial" w:cs="Arial"/>
-          <w:b/>
-          <w:sz w:val="24"/>
-          <w:szCs w:val="24"/>
-        </w:rPr>
-        <w:t>Kaful</w:t>
-      </w:r>
-      <w:proofErr w:type="spellEnd"/>
-      <w:r>
-        <w:rPr>
-          <w:rFonts w:ascii="Arial" w:hAnsi="Arial" w:cs="Arial"/>
-          <w:b/>
-          <w:sz w:val="24"/>
-          <w:szCs w:val="24"/>
-        </w:rPr>
-        <w:t xml:space="preserve">, </w:t>
-      </w:r>
-      <w:r>
-        <w:rPr>
-          <w:rFonts w:ascii="Arial" w:hAnsi="Arial" w:cs="Arial"/>
-          <w:b/>
-          <w:sz w:val="24"/>
-          <w:szCs w:val="24"/>
-        </w:rPr>
-        <w:t>Maryam</w:t>
-      </w:r>
-      <w:r>
-        <w:rPr>
-          <w:rFonts w:ascii="Arial" w:hAnsi="Arial" w:cs="Arial"/>
-          <w:b/>
-          <w:sz w:val="24"/>
-          <w:szCs w:val="24"/>
-        </w:rPr>
-        <w:t xml:space="preserve">’s House: a small </w:t>
-      </w:r>
-      <w:r>
-        <w:rPr>
-          <w:rFonts w:ascii="Arial" w:hAnsi="Arial" w:cs="Arial"/>
-          <w:b/>
-          <w:sz w:val="24"/>
-          <w:szCs w:val="24"/>
-        </w:rPr>
-        <w:t>sand-colored square unit</w:t>
-      </w:r>
-    </w:p>
-    <w:p>
-      <w:pPr>
-        <w:tabs>
-          <w:tab w:val="left" w:pos="2127"/>
-        </w:tabs>
-        <w:jc w:val="center"/>
-        <w:rPr>
-          <w:rFonts w:ascii="Arial" w:hAnsi="Arial" w:cs="Arial"/>
-          <w:b/>
-          <w:sz w:val="24"/>
-          <w:szCs w:val="24"/>
-        </w:rPr>
-      </w:pPr>
-      <w:proofErr w:type="spellStart"/>
-      <w:r>
-        <w:rPr>
-          <w:rFonts w:ascii="Arial" w:hAnsi="Arial" w:cs="Arial"/>
-          <w:b/>
-          <w:sz w:val="24"/>
-          <w:szCs w:val="24"/>
-        </w:rPr>
-        <w:t>Farouq</w:t>
-      </w:r>
-      <w:proofErr w:type="spellEnd"/>
-      <w:r>
-        <w:rPr>
-          <w:rFonts w:ascii="Arial" w:hAnsi="Arial" w:cs="Arial"/>
-          <w:b/>
-          <w:sz w:val="24"/>
-          <w:szCs w:val="24"/>
-        </w:rPr>
-        <w:t xml:space="preserve"> take a cautious step forward.</w:t>
-      </w:r>
-    </w:p>
-    <w:p>
-      <w:pPr>
-        <w:tabs>
-          <w:tab w:val="left" w:pos="2127"/>
-        </w:tabs>
-        <w:rPr>
-          <w:rFonts w:ascii="Arial" w:hAnsi="Arial" w:cs="Arial"/>
-          <w:sz w:val="24"/>
-          <w:szCs w:val="24"/>
-        </w:rPr>
-      </w:pPr>
-      <w:r>
-        <w:rPr>
-          <w:rFonts w:ascii="Arial" w:hAnsi="Arial" w:cs="Arial"/>
-          <w:b/>
-          <w:sz w:val="24"/>
-          <w:szCs w:val="24"/>
-        </w:rPr>
-        <w:t>FAROUQ</w:t>
-      </w:r>
-      <w:r>
-        <w:rPr>
-          <w:rFonts w:ascii="Arial" w:hAnsi="Arial" w:cs="Arial"/>
-          <w:b/>
-          <w:sz w:val="24"/>
-          <w:szCs w:val="24"/>
-        </w:rPr>
-        <w:t>:</w:t>
-      </w:r>
-      <w:r>
-        <w:rPr>
-          <w:rFonts w:ascii="Arial" w:hAnsi="Arial" w:cs="Arial"/>
-          <w:sz w:val="24"/>
-          <w:szCs w:val="24"/>
-        </w:rPr>
-        <w:t xml:space="preserve"> </w:t>
-      </w:r>
-      <w:r>
-        <w:rPr>
-          <w:rFonts w:ascii="Arial" w:hAnsi="Arial" w:cs="Arial"/>
-          <w:sz w:val="24"/>
-          <w:szCs w:val="24"/>
-        </w:rPr>
-        <w:t>Maryam</w:t>
-      </w:r>
-      <w:r>
-        <w:rPr>
-          <w:rFonts w:ascii="Arial" w:hAnsi="Arial" w:cs="Arial"/>
-          <w:sz w:val="24"/>
-          <w:szCs w:val="24"/>
-        </w:rPr>
-        <w:t>…</w:t>
-      </w:r>
-    </w:p>
-    <w:p>
-      <w:pPr>
-        <w:tabs>
-          <w:tab w:val="left" w:pos="2127"/>
-        </w:tabs>
-        <w:rPr>
-          <w:rFonts w:ascii="Arial" w:hAnsi="Arial" w:cs="Arial"/>
-          <w:sz w:val="24"/>
-          <w:szCs w:val="24"/>
-        </w:rPr>
-      </w:pPr>
-      <w:r>
-        <w:rPr>
-          <w:rFonts w:ascii="Arial" w:hAnsi="Arial" w:cs="Arial"/>
-          <w:b/>
-          <w:sz w:val="24"/>
-          <w:szCs w:val="24"/>
-        </w:rPr>
-        <w:t>MARYAM</w:t>
-      </w:r>
-      <w:r>
-        <w:rPr>
-          <w:rFonts w:ascii="Arial" w:hAnsi="Arial" w:cs="Arial"/>
-          <w:b/>
-          <w:sz w:val="24"/>
-          <w:szCs w:val="24"/>
-        </w:rPr>
-        <w:t>:</w:t>
-      </w:r>
-      <w:r>
-        <w:rPr>
-          <w:rFonts w:ascii="Arial" w:hAnsi="Arial" w:cs="Arial"/>
-          <w:sz w:val="24"/>
-          <w:szCs w:val="24"/>
-        </w:rPr>
-        <w:t xml:space="preserve"> Leave this place!</w:t>
-      </w:r>
-    </w:p>
-    <w:p>
-      <w:pPr>
-        <w:tabs>
-          <w:tab w:val="left" w:pos="1276"/>
-        </w:tabs>
-        <w:rPr>
-          <w:rFonts w:ascii="Arial" w:hAnsi="Arial" w:cs="Arial"/>
-          <w:sz w:val="24"/>
-          <w:szCs w:val="24"/>
-        </w:rPr>
-      </w:pPr>
-      <w:r>
-        <w:rPr>
-          <w:rFonts w:ascii="Arial" w:hAnsi="Arial" w:cs="Arial"/>
-          <w:sz w:val="24"/>
-          <w:szCs w:val="24"/>
-        </w:rPr>
-        <w:tab/>
-        <w:t>You’re not welcome here in this city anymore.</w:t>
-      </w:r>
-    </w:p>
-    <w:p>
-      <w:pPr>
-        <w:tabs>
-          <w:tab w:val="left" w:pos="1276"/>
-        </w:tabs>
-        <w:rPr>
-          <w:rFonts w:ascii="Arial" w:hAnsi="Arial" w:cs="Arial"/>
-          <w:sz w:val="24"/>
-          <w:szCs w:val="24"/>
-        </w:rPr>
-      </w:pPr>
-      <w:r>
-        <w:rPr>
-          <w:rFonts w:ascii="Arial" w:hAnsi="Arial" w:cs="Arial"/>
-          <w:b/>
-          <w:sz w:val="24"/>
-          <w:szCs w:val="24"/>
-        </w:rPr>
-        <w:t>FAROUQ</w:t>
-      </w:r>
-      <w:r>
-        <w:rPr>
-          <w:rFonts w:ascii="Arial" w:hAnsi="Arial" w:cs="Arial"/>
-          <w:b/>
-          <w:sz w:val="24"/>
-          <w:szCs w:val="24"/>
-        </w:rPr>
-        <w:t>:</w:t>
-      </w:r>
-      <w:r>
-        <w:rPr>
-          <w:rFonts w:ascii="Arial" w:hAnsi="Arial" w:cs="Arial"/>
-          <w:sz w:val="24"/>
-          <w:szCs w:val="24"/>
-        </w:rPr>
-        <w:t xml:space="preserve"> …</w:t>
-      </w:r>
-    </w:p>
-    <w:p>
-      <w:pPr>
-        <w:tabs>
-          <w:tab w:val="left" w:pos="1276"/>
-        </w:tabs>
-        <w:rPr>
-          <w:rFonts w:ascii="Arial" w:hAnsi="Arial" w:cs="Arial"/>
-          <w:sz w:val="24"/>
-          <w:szCs w:val="24"/>
-        </w:rPr>
-      </w:pPr>
-      <w:r>
-        <w:rPr>
-          <w:rFonts w:ascii="Arial" w:hAnsi="Arial" w:cs="Arial"/>
-          <w:b/>
-          <w:sz w:val="24"/>
-          <w:szCs w:val="24"/>
-        </w:rPr>
-        <w:t>LYUBA:</w:t>
-      </w:r>
-      <w:r>
-        <w:rPr>
-          <w:rFonts w:ascii="Arial" w:hAnsi="Arial" w:cs="Arial"/>
-          <w:sz w:val="24"/>
-          <w:szCs w:val="24"/>
-        </w:rPr>
-        <w:t xml:space="preserve"> </w:t>
-      </w:r>
-      <w:proofErr w:type="spellStart"/>
-      <w:r>
-        <w:rPr>
-          <w:rFonts w:ascii="Arial" w:hAnsi="Arial" w:cs="Arial"/>
-          <w:sz w:val="24"/>
-          <w:szCs w:val="24"/>
-        </w:rPr>
-        <w:t>Farouq</w:t>
-      </w:r>
-      <w:proofErr w:type="spellEnd"/>
-      <w:r>
-        <w:rPr>
-          <w:rFonts w:ascii="Arial" w:hAnsi="Arial" w:cs="Arial"/>
-          <w:sz w:val="24"/>
-          <w:szCs w:val="24"/>
-        </w:rPr>
-        <w:t>…</w:t>
-      </w:r>
-    </w:p>
-    <w:p>
-      <w:pPr>
-        <w:tabs>
-          <w:tab w:val="left" w:pos="1276"/>
-        </w:tabs>
-        <w:rPr>
-          <w:rFonts w:ascii="Arial" w:hAnsi="Arial" w:cs="Arial"/>
-          <w:sz w:val="24"/>
-          <w:szCs w:val="24"/>
-        </w:rPr>
-      </w:pPr>
-      <w:r>
-        <w:rPr>
-          <w:rFonts w:ascii="Arial" w:hAnsi="Arial" w:cs="Arial"/>
-          <w:b/>
-          <w:sz w:val="24"/>
-          <w:szCs w:val="24"/>
-        </w:rPr>
-        <w:t>MARYAM</w:t>
-      </w:r>
-      <w:r>
-        <w:rPr>
-          <w:rFonts w:ascii="Arial" w:hAnsi="Arial" w:cs="Arial"/>
-          <w:b/>
-          <w:sz w:val="24"/>
-          <w:szCs w:val="24"/>
-        </w:rPr>
-        <w:t>:</w:t>
-      </w:r>
-      <w:r>
-        <w:rPr>
-          <w:rFonts w:ascii="Arial" w:hAnsi="Arial" w:cs="Arial"/>
-          <w:sz w:val="24"/>
-          <w:szCs w:val="24"/>
-        </w:rPr>
-        <w:t xml:space="preserve"> I will take the girl, but you must leave right away!</w:t>
-      </w:r>
-    </w:p>
-    <w:p>
-      <w:pPr>
-        <w:tabs>
-          <w:tab w:val="left" w:pos="1276"/>
-        </w:tabs>
-        <w:rPr>
-          <w:rFonts w:ascii="Arial" w:hAnsi="Arial" w:cs="Arial"/>
-          <w:b/>
-          <w:sz w:val="24"/>
-          <w:szCs w:val="24"/>
-        </w:rPr>
-      </w:pPr>
-      <w:r>
-        <w:rPr>
-          <w:rFonts w:ascii="Arial" w:hAnsi="Arial" w:cs="Arial"/>
-          <w:sz w:val="24"/>
-          <w:szCs w:val="24"/>
-        </w:rPr>
-        <w:tab/>
-        <w:t>You’re a wanted man now, and I don’t wan</w:t>
-      </w:r>
-      <w:r>
-        <w:rPr>
-          <w:rFonts w:ascii="Arial" w:hAnsi="Arial" w:cs="Arial"/>
-          <w:sz w:val="24"/>
-          <w:szCs w:val="24"/>
-        </w:rPr>
-        <w:t>t to put you in any more danger.</w:t>
-      </w:r>
-    </w:p>
-    <w:p>
-      <w:pPr>
-        <w:tabs>
-          <w:tab w:val="left" w:pos="1276"/>
-        </w:tabs>
-        <w:rPr>
-          <w:rFonts w:ascii="Arial" w:hAnsi="Arial" w:cs="Arial"/>
-          <w:sz w:val="24"/>
-          <w:szCs w:val="24"/>
-        </w:rPr>
-      </w:pPr>
-      <w:r>
-        <w:rPr>
-          <w:rFonts w:ascii="Arial" w:hAnsi="Arial" w:cs="Arial"/>
-          <w:sz w:val="24"/>
-          <w:szCs w:val="24"/>
-        </w:rPr>
-        <w:tab/>
-        <w:t>Do you understand? You must go as soon as possible!</w:t>
-      </w:r>
-    </w:p>
-    <w:p>
-      <w:pPr>
-        <w:tabs>
-          <w:tab w:val="left" w:pos="1276"/>
-        </w:tabs>
-        <w:jc w:val="center"/>
-        <w:rPr>
-          <w:rFonts w:ascii="Arial" w:hAnsi="Arial" w:cs="Arial"/>
-          <w:b/>
-          <w:sz w:val="24"/>
-          <w:szCs w:val="24"/>
-        </w:rPr>
-      </w:pPr>
-      <w:r>
-        <w:rPr>
-          <w:rFonts w:ascii="Arial" w:hAnsi="Arial" w:cs="Arial"/>
-          <w:b/>
-          <w:sz w:val="24"/>
-          <w:szCs w:val="24"/>
-        </w:rPr>
-        <w:t>LYUBA takes a slow step forward.</w:t>
-      </w:r>
-    </w:p>
-    <w:p>
-      <w:pPr>
-        <w:tabs>
-          <w:tab w:val="left" w:pos="1276"/>
-        </w:tabs>
-        <w:rPr>
-          <w:rFonts w:ascii="Arial" w:hAnsi="Arial" w:cs="Arial"/>
-          <w:sz w:val="24"/>
-          <w:szCs w:val="24"/>
-        </w:rPr>
-      </w:pPr>
-      <w:r>
-        <w:rPr>
-          <w:rFonts w:ascii="Arial" w:hAnsi="Arial" w:cs="Arial"/>
-          <w:b/>
-          <w:sz w:val="24"/>
-          <w:szCs w:val="24"/>
-        </w:rPr>
-        <w:t>LYUBA:</w:t>
-      </w:r>
-      <w:r>
-        <w:rPr>
-          <w:rFonts w:ascii="Arial" w:hAnsi="Arial" w:cs="Arial"/>
-          <w:sz w:val="24"/>
-          <w:szCs w:val="24"/>
-        </w:rPr>
-        <w:t xml:space="preserve"> No! I want to stay with </w:t>
-      </w:r>
-      <w:r>
-        <w:rPr>
-          <w:rFonts w:ascii="Arial" w:hAnsi="Arial" w:cs="Arial"/>
-          <w:sz w:val="24"/>
-          <w:szCs w:val="24"/>
-        </w:rPr>
-        <w:t>him</w:t>
-      </w:r>
-      <w:r>
-        <w:rPr>
-          <w:rFonts w:ascii="Arial" w:hAnsi="Arial" w:cs="Arial"/>
-          <w:sz w:val="24"/>
-          <w:szCs w:val="24"/>
-        </w:rPr>
-        <w:t>!</w:t>
-      </w:r>
-    </w:p>
-    <w:p>
-      <w:pPr>
-        <w:tabs>
-          <w:tab w:val="left" w:pos="1276"/>
-        </w:tabs>
-        <w:rPr>
-          <w:rFonts w:ascii="Arial" w:hAnsi="Arial" w:cs="Arial"/>
-          <w:sz w:val="24"/>
-          <w:szCs w:val="24"/>
-        </w:rPr>
-      </w:pPr>
-      <w:r>
-        <w:rPr>
-          <w:rFonts w:ascii="Arial" w:hAnsi="Arial" w:cs="Arial"/>
-          <w:b/>
-          <w:sz w:val="24"/>
-          <w:szCs w:val="24"/>
-        </w:rPr>
-        <w:t>FAROUQ</w:t>
-      </w:r>
-      <w:r>
-        <w:rPr>
-          <w:rFonts w:ascii="Arial" w:hAnsi="Arial" w:cs="Arial"/>
-          <w:b/>
-          <w:sz w:val="24"/>
-          <w:szCs w:val="24"/>
-        </w:rPr>
-        <w:t>:</w:t>
-      </w:r>
-      <w:r>
-        <w:rPr>
-          <w:rFonts w:ascii="Arial" w:hAnsi="Arial" w:cs="Arial"/>
-          <w:sz w:val="24"/>
-          <w:szCs w:val="24"/>
-        </w:rPr>
-        <w:t xml:space="preserve"> …</w:t>
-      </w:r>
-    </w:p>
-    <w:p>
-      <w:pPr>
-        <w:tabs>
-          <w:tab w:val="left" w:pos="1276"/>
-        </w:tabs>
-        <w:rPr>
-          <w:rFonts w:ascii="Arial" w:hAnsi="Arial" w:cs="Arial"/>
-          <w:sz w:val="24"/>
-          <w:szCs w:val="24"/>
-        </w:rPr>
-      </w:pPr>
-      <w:r>
-        <w:rPr>
-          <w:rFonts w:ascii="Arial" w:hAnsi="Arial" w:cs="Arial"/>
-          <w:sz w:val="24"/>
-          <w:szCs w:val="24"/>
-        </w:rPr>
-        <w:tab/>
-        <w:t>Dammit…</w:t>
-      </w:r>
-    </w:p>
-    <w:p>
-      <w:pPr>
-        <w:tabs>
-          <w:tab w:val="left" w:pos="1134"/>
-        </w:tabs>
-        <w:jc w:val="center"/>
-        <w:rPr>
-          <w:rFonts w:ascii="Arial" w:hAnsi="Arial" w:cs="Arial"/>
-          <w:b/>
-          <w:sz w:val="24"/>
-          <w:szCs w:val="24"/>
-        </w:rPr>
-      </w:pPr>
-      <w:r>
-        <w:rPr>
-          <w:rFonts w:ascii="Arial" w:hAnsi="Arial" w:cs="Arial"/>
-          <w:b/>
-          <w:sz w:val="24"/>
-          <w:szCs w:val="24"/>
-        </w:rPr>
-        <w:t xml:space="preserve">Scene: </w:t>
-      </w:r>
-      <w:r>
-        <w:rPr>
-          <w:rFonts w:ascii="Arial" w:hAnsi="Arial" w:cs="Arial"/>
-          <w:b/>
-          <w:sz w:val="24"/>
-          <w:szCs w:val="24"/>
-        </w:rPr>
-        <w:t>Pan out of the house window out of the rooftops, through the Sky Barges littering the city, right into the sky. From the stratosphere, a single being falls into earth at a breakneck pace. The title screen and menu appears dramatically as it comes ever closer to the ground</w:t>
-      </w:r>
-      <w:r>
-        <w:rPr>
-          <w:rFonts w:ascii="Arial" w:hAnsi="Arial" w:cs="Arial"/>
-          <w:b/>
-          <w:sz w:val="24"/>
-          <w:szCs w:val="24"/>
-        </w:rPr>
-        <w:t>.</w:t>
-      </w:r>
-    </w:p>
-    <w:p>
-      <w:pPr>
-        <w:tabs>
-          <w:tab w:val="left" w:pos="1134"/>
-        </w:tabs>
-        <w:jc w:val="center"/>
-        <w:rPr>
-          <w:rFonts w:ascii="Arial" w:hAnsi="Arial" w:cs="Arial"/>
-          <w:b/>
-          <w:sz w:val="24"/>
-          <w:szCs w:val="24"/>
-        </w:rPr>
-      </w:pPr>
-      <w:r>
-        <w:rPr>
-          <w:rFonts w:ascii="Arial" w:hAnsi="Arial" w:cs="Arial"/>
-          <w:b/>
-          <w:sz w:val="24"/>
-          <w:szCs w:val="24"/>
-        </w:rPr>
-        <w:t>Directive: The game is started.</w:t>
-      </w:r>
-    </w:p>
-    <w:p>
-      <w:pPr>
-        <w:tabs>
-          <w:tab w:val="left" w:pos="1134"/>
-        </w:tabs>
-        <w:rPr>
-          <w:rFonts w:ascii="Arial" w:hAnsi="Arial" w:cs="Arial"/>
-          <w:b/>
-          <w:i/>
-          <w:sz w:val="24"/>
-          <w:szCs w:val="24"/>
-        </w:rPr>
-      </w:pPr>
-    </w:p>
-    <w:p>
-      <w:pPr>
-        <w:tabs>
-          <w:tab w:val="left" w:pos="1134"/>
-        </w:tabs>
-        <w:rPr>
-          <w:rFonts w:ascii="Arial" w:hAnsi="Arial" w:cs="Arial"/>
-          <w:b/>
-          <w:i/>
-          <w:sz w:val="24"/>
-          <w:szCs w:val="24"/>
-        </w:rPr>
-      </w:pPr>
-      <w:r>
-        <w:rPr>
-          <w:rFonts w:ascii="Arial" w:hAnsi="Arial" w:cs="Arial"/>
-          <w:b/>
-          <w:i/>
-          <w:sz w:val="24"/>
-          <w:szCs w:val="24"/>
-        </w:rPr>
-        <w:t>…</w:t>
-      </w:r>
-    </w:p>
-    <w:p>
-      <w:pPr>
-        <w:tabs>
-          <w:tab w:val="left" w:pos="1134"/>
-        </w:tabs>
-        <w:rPr>
-          <w:rFonts w:ascii="Arial" w:hAnsi="Arial" w:cs="Arial"/>
-          <w:b/>
-          <w:i/>
-          <w:sz w:val="24"/>
-          <w:szCs w:val="24"/>
-        </w:rPr>
-      </w:pPr>
-      <w:r>
-        <w:rPr>
-          <w:rFonts w:ascii="Arial" w:hAnsi="Arial" w:cs="Arial"/>
-          <w:b/>
-          <w:i/>
-          <w:sz w:val="24"/>
-          <w:szCs w:val="24"/>
-        </w:rPr>
-        <w:t>….</w:t>
-      </w:r>
-    </w:p>
-    <w:p>
-      <w:pPr>
-        <w:tabs>
-          <w:tab w:val="left" w:pos="1134"/>
-        </w:tabs>
-        <w:rPr>
-          <w:rFonts w:ascii="Arial" w:hAnsi="Arial" w:cs="Arial"/>
-          <w:b/>
-          <w:i/>
-          <w:sz w:val="24"/>
-          <w:szCs w:val="24"/>
-        </w:rPr>
-      </w:pPr>
-      <w:r>
-        <w:rPr>
-          <w:rFonts w:ascii="Arial" w:hAnsi="Arial" w:cs="Arial"/>
-          <w:b/>
-          <w:i/>
-          <w:sz w:val="24"/>
-          <w:szCs w:val="24"/>
-        </w:rPr>
-        <w:lastRenderedPageBreak/>
-        <w:t>…..</w:t>
-      </w:r>
-    </w:p>
-    <w:p>
-      <w:pPr>
-        <w:tabs>
-          <w:tab w:val="left" w:pos="1134"/>
-        </w:tabs>
-        <w:rPr>
-          <w:rFonts w:ascii="Arial" w:hAnsi="Arial" w:cs="Arial"/>
-          <w:b/>
-          <w:i/>
-          <w:sz w:val="24"/>
-          <w:szCs w:val="24"/>
-        </w:rPr>
-      </w:pPr>
-      <w:r>
-        <w:rPr>
-          <w:rFonts w:ascii="Arial" w:hAnsi="Arial" w:cs="Arial"/>
-          <w:b/>
-          <w:i/>
-          <w:sz w:val="24"/>
-          <w:szCs w:val="24"/>
-        </w:rPr>
-        <w:t>Awaken, child, and witness your rebirth.</w:t>
-      </w:r>
-    </w:p>
-    <w:p>
-      <w:pPr>
-        <w:tabs>
-          <w:tab w:val="left" w:pos="1134"/>
-        </w:tabs>
-        <w:rPr>
-          <w:rFonts w:ascii="Arial" w:hAnsi="Arial" w:cs="Arial"/>
-          <w:b/>
-          <w:i/>
-          <w:sz w:val="24"/>
-          <w:szCs w:val="24"/>
-        </w:rPr>
-      </w:pPr>
-    </w:p>
-    <w:p>
-      <w:pPr>
-        <w:tabs>
-          <w:tab w:val="left" w:pos="1134"/>
-        </w:tabs>
-        <w:jc w:val="center"/>
-        <w:rPr>
-          <w:rFonts w:ascii="Arial" w:hAnsi="Arial" w:cs="Arial"/>
-          <w:b/>
-          <w:sz w:val="24"/>
-          <w:szCs w:val="24"/>
-        </w:rPr>
-      </w:pPr>
-      <w:r>
-        <w:rPr>
-          <w:rFonts w:ascii="Arial" w:hAnsi="Arial" w:cs="Arial"/>
-          <w:b/>
-          <w:sz w:val="24"/>
-          <w:szCs w:val="24"/>
-        </w:rPr>
-        <w:t xml:space="preserve">Directive: Choose name, generate stats, </w:t>
-      </w:r>
-      <w:proofErr w:type="gramStart"/>
-      <w:r>
-        <w:rPr>
-          <w:rFonts w:ascii="Arial" w:hAnsi="Arial" w:cs="Arial"/>
-          <w:b/>
-          <w:sz w:val="24"/>
-          <w:szCs w:val="24"/>
-        </w:rPr>
-        <w:t>choose</w:t>
-      </w:r>
-      <w:proofErr w:type="gramEnd"/>
-      <w:r>
-        <w:rPr>
-          <w:rFonts w:ascii="Arial" w:hAnsi="Arial" w:cs="Arial"/>
-          <w:b/>
-          <w:sz w:val="24"/>
-          <w:szCs w:val="24"/>
-        </w:rPr>
-        <w:t xml:space="preserve"> a specialty.</w:t>
-      </w:r>
-    </w:p>
-    <w:p>
-      <w:pPr>
-        <w:tabs>
-          <w:tab w:val="left" w:pos="1134"/>
-        </w:tabs>
-        <w:rPr>
-          <w:rFonts w:ascii="Arial" w:hAnsi="Arial" w:cs="Arial"/>
-          <w:b/>
-          <w:i/>
-          <w:sz w:val="24"/>
-          <w:szCs w:val="24"/>
-        </w:rPr>
-      </w:pPr>
-    </w:p>
-    <w:p>
-      <w:pPr>
-        <w:tabs>
-          <w:tab w:val="left" w:pos="1134"/>
-        </w:tabs>
-        <w:rPr>
-          <w:rFonts w:ascii="Arial" w:hAnsi="Arial" w:cs="Arial"/>
-          <w:b/>
-          <w:i/>
-          <w:sz w:val="24"/>
-          <w:szCs w:val="24"/>
-        </w:rPr>
-      </w:pPr>
-    </w:p>
-    <w:p>
-      <w:pPr>
-        <w:tabs>
-          <w:tab w:val="left" w:pos="1134"/>
-        </w:tabs>
-        <w:rPr>
-          <w:rFonts w:ascii="Arial" w:hAnsi="Arial" w:cs="Arial"/>
-          <w:b/>
-          <w:i/>
-          <w:sz w:val="24"/>
-          <w:szCs w:val="24"/>
-        </w:rPr>
-      </w:pPr>
-      <w:r>
-        <w:rPr>
-          <w:rFonts w:ascii="Arial" w:hAnsi="Arial" w:cs="Arial"/>
-          <w:b/>
-          <w:i/>
-          <w:sz w:val="24"/>
-          <w:szCs w:val="24"/>
-        </w:rPr>
-        <w:t>Now rise,</w:t>
-      </w:r>
-    </w:p>
-    <w:p>
-      <w:pPr>
-        <w:tabs>
-          <w:tab w:val="left" w:pos="1134"/>
-        </w:tabs>
-        <w:rPr>
-          <w:rFonts w:ascii="Arial" w:hAnsi="Arial" w:cs="Arial"/>
-          <w:b/>
-          <w:i/>
-          <w:sz w:val="24"/>
-          <w:szCs w:val="24"/>
-        </w:rPr>
-      </w:pPr>
-      <w:r>
-        <w:rPr>
-          <w:rFonts w:ascii="Arial" w:hAnsi="Arial" w:cs="Arial"/>
-          <w:b/>
-          <w:i/>
-          <w:sz w:val="24"/>
-          <w:szCs w:val="24"/>
-        </w:rPr>
-        <w:t>Thou shalt be a harbinger of your own choosing.</w:t>
-      </w:r>
-    </w:p>
-    <w:p>
-      <w:pPr>
-        <w:tabs>
-          <w:tab w:val="left" w:pos="1134"/>
-        </w:tabs>
-        <w:rPr>
-          <w:rFonts w:ascii="Arial" w:hAnsi="Arial" w:cs="Arial"/>
-          <w:b/>
-          <w:i/>
-          <w:sz w:val="24"/>
-          <w:szCs w:val="24"/>
-        </w:rPr>
-      </w:pPr>
-      <w:r>
-        <w:rPr>
-          <w:rFonts w:ascii="Arial" w:hAnsi="Arial" w:cs="Arial"/>
-          <w:b/>
-          <w:i/>
-          <w:sz w:val="24"/>
-          <w:szCs w:val="24"/>
-        </w:rPr>
-        <w:t>Three paths guide you to your common goal.</w:t>
-      </w:r>
-    </w:p>
-    <w:p>
-      <w:pPr>
-        <w:tabs>
-          <w:tab w:val="left" w:pos="1134"/>
-        </w:tabs>
-        <w:rPr>
-          <w:rFonts w:ascii="Arial" w:hAnsi="Arial" w:cs="Arial"/>
-          <w:b/>
-          <w:i/>
-          <w:sz w:val="24"/>
-          <w:szCs w:val="24"/>
-        </w:rPr>
-      </w:pPr>
-      <w:r>
-        <w:rPr>
-          <w:rFonts w:ascii="Arial" w:hAnsi="Arial" w:cs="Arial"/>
-          <w:b/>
-          <w:i/>
-          <w:sz w:val="24"/>
-          <w:szCs w:val="24"/>
-        </w:rPr>
-        <w:t>Wayward souls seek your guidance, to end their suffering once and for all.</w:t>
-      </w:r>
-    </w:p>
-    <w:p>
-      <w:pPr>
-        <w:tabs>
-          <w:tab w:val="left" w:pos="1134"/>
-        </w:tabs>
-        <w:rPr>
-          <w:rFonts w:ascii="Arial" w:hAnsi="Arial" w:cs="Arial"/>
-          <w:b/>
-          <w:i/>
-          <w:sz w:val="24"/>
-          <w:szCs w:val="24"/>
-        </w:rPr>
-      </w:pPr>
-      <w:r>
-        <w:rPr>
-          <w:rFonts w:ascii="Arial" w:hAnsi="Arial" w:cs="Arial"/>
-          <w:b/>
-          <w:i/>
-          <w:sz w:val="24"/>
-          <w:szCs w:val="24"/>
-        </w:rPr>
-        <w:t xml:space="preserve">Thou shalt either deliver good </w:t>
-      </w:r>
-      <w:proofErr w:type="gramStart"/>
-      <w:r>
-        <w:rPr>
-          <w:rFonts w:ascii="Arial" w:hAnsi="Arial" w:cs="Arial"/>
-          <w:b/>
-          <w:i/>
-          <w:sz w:val="24"/>
-          <w:szCs w:val="24"/>
-        </w:rPr>
-        <w:t>fortune,</w:t>
-      </w:r>
-      <w:proofErr w:type="gramEnd"/>
-      <w:r>
-        <w:rPr>
-          <w:rFonts w:ascii="Arial" w:hAnsi="Arial" w:cs="Arial"/>
-          <w:b/>
-          <w:i/>
-          <w:sz w:val="24"/>
-          <w:szCs w:val="24"/>
-        </w:rPr>
-        <w:t xml:space="preserve"> or </w:t>
-      </w:r>
-      <w:r>
-        <w:rPr>
-          <w:rFonts w:ascii="Arial" w:hAnsi="Arial" w:cs="Arial"/>
-          <w:b/>
-          <w:i/>
-          <w:sz w:val="24"/>
-          <w:szCs w:val="24"/>
-        </w:rPr>
-        <w:t>a fate worse than death</w:t>
-      </w:r>
-      <w:r>
-        <w:rPr>
-          <w:rFonts w:ascii="Arial" w:hAnsi="Arial" w:cs="Arial"/>
-          <w:b/>
-          <w:i/>
-          <w:sz w:val="24"/>
-          <w:szCs w:val="24"/>
-        </w:rPr>
-        <w:t>.</w:t>
-      </w:r>
-    </w:p>
-    <w:p>
-      <w:pPr>
-        <w:tabs>
-          <w:tab w:val="left" w:pos="1134"/>
-        </w:tabs>
-        <w:rPr>
-          <w:rFonts w:ascii="Arial" w:hAnsi="Arial" w:cs="Arial"/>
-          <w:b/>
-          <w:i/>
-          <w:sz w:val="24"/>
-          <w:szCs w:val="24"/>
-        </w:rPr>
-      </w:pPr>
-      <w:r>
-        <w:rPr>
-          <w:rFonts w:ascii="Arial" w:hAnsi="Arial" w:cs="Arial"/>
-          <w:b/>
-          <w:i/>
-          <w:sz w:val="24"/>
-          <w:szCs w:val="24"/>
-        </w:rPr>
-        <w:t>Rise…</w:t>
-      </w:r>
-    </w:p>
-    <w:p>
-      <w:pPr>
-        <w:tabs>
-          <w:tab w:val="left" w:pos="1134"/>
-        </w:tabs>
-        <w:rPr>
-          <w:rFonts w:ascii="Arial" w:hAnsi="Arial" w:cs="Arial"/>
-          <w:b/>
-          <w:i/>
-          <w:sz w:val="24"/>
-          <w:szCs w:val="24"/>
-        </w:rPr>
-      </w:pPr>
-      <w:r>
-        <w:rPr>
-          <w:rFonts w:ascii="Arial" w:hAnsi="Arial" w:cs="Arial"/>
-          <w:b/>
-          <w:i/>
-          <w:sz w:val="24"/>
-          <w:szCs w:val="24"/>
-        </w:rPr>
-        <w:t>Rise….</w:t>
-      </w:r>
-    </w:p>
-    <w:p>
-      <w:pPr>
-        <w:tabs>
-          <w:tab w:val="left" w:pos="1134"/>
-        </w:tabs>
-        <w:rPr>
-          <w:rFonts w:ascii="Arial" w:hAnsi="Arial" w:cs="Arial"/>
-          <w:b/>
-          <w:i/>
-          <w:sz w:val="24"/>
-          <w:szCs w:val="24"/>
-        </w:rPr>
-      </w:pPr>
-      <w:r>
-        <w:rPr>
-          <w:rFonts w:ascii="Arial" w:hAnsi="Arial" w:cs="Arial"/>
-          <w:b/>
-          <w:i/>
-          <w:sz w:val="24"/>
-          <w:szCs w:val="24"/>
-        </w:rPr>
-        <w:t>Rise……</w:t>
-      </w:r>
-    </w:p>
-    <w:p>
-      <w:pPr>
-        <w:tabs>
-          <w:tab w:val="left" w:pos="1134"/>
-        </w:tabs>
-        <w:rPr>
-          <w:rFonts w:ascii="Arial" w:hAnsi="Arial" w:cs="Arial"/>
-          <w:b/>
-          <w:i/>
-          <w:sz w:val="24"/>
-          <w:szCs w:val="24"/>
-        </w:rPr>
-      </w:pPr>
-    </w:p>
-    <w:p>
-      <w:pPr>
-        <w:tabs>
-          <w:tab w:val="left" w:pos="1134"/>
-        </w:tabs>
-        <w:jc w:val="center"/>
-        <w:rPr>
-          <w:rFonts w:ascii="Arial" w:hAnsi="Arial" w:cs="Arial"/>
-          <w:b/>
-          <w:sz w:val="24"/>
-          <w:szCs w:val="24"/>
-        </w:rPr>
-      </w:pPr>
-      <w:r>
-        <w:rPr>
-          <w:rFonts w:ascii="Arial" w:hAnsi="Arial" w:cs="Arial"/>
-          <w:b/>
-          <w:sz w:val="24"/>
-          <w:szCs w:val="24"/>
-        </w:rPr>
-        <w:t xml:space="preserve">Scene: You awaken in a grassy enclosing surrounded by cliffs. A sandy mouth behind you leads into a hollow cave. </w:t>
-      </w:r>
-      <w:proofErr w:type="gramStart"/>
-      <w:r>
-        <w:rPr>
-          <w:rFonts w:ascii="Arial" w:hAnsi="Arial" w:cs="Arial"/>
-          <w:b/>
-          <w:sz w:val="24"/>
-          <w:szCs w:val="24"/>
-        </w:rPr>
-        <w:t>Seeing no other way out, you enter this cave.</w:t>
-      </w:r>
-      <w:proofErr w:type="gramEnd"/>
-    </w:p>
-    <w:p>
-      <w:pPr>
-        <w:tabs>
-          <w:tab w:val="left" w:pos="1134"/>
-        </w:tabs>
-        <w:jc w:val="center"/>
-        <w:rPr>
-          <w:rFonts w:ascii="Arial" w:hAnsi="Arial" w:cs="Arial"/>
-          <w:b/>
-          <w:sz w:val="24"/>
-          <w:szCs w:val="24"/>
-        </w:rPr>
-      </w:pPr>
-      <w:r>
-        <w:rPr>
-          <w:rFonts w:ascii="Arial" w:hAnsi="Arial" w:cs="Arial"/>
-          <w:b/>
-          <w:sz w:val="24"/>
-          <w:szCs w:val="24"/>
-        </w:rPr>
-        <w:t>Directive: You start the game from here, navigating.</w:t>
-      </w:r>
-    </w:p>
-    <w:p>
-      <w:pPr>
-        <w:tabs>
-          <w:tab w:val="left" w:pos="1134"/>
-        </w:tabs>
-        <w:rPr>
-          <w:rFonts w:ascii="Arial" w:hAnsi="Arial" w:cs="Arial"/>
-          <w:b/>
-          <w:sz w:val="24"/>
-          <w:szCs w:val="24"/>
-        </w:rPr>
-      </w:pPr>
-    </w:p>
-    <w:p>
-      <w:pPr>
-        <w:tabs>
-          <w:tab w:val="left" w:pos="1134"/>
-        </w:tabs>
-        <w:rPr>
-          <w:rFonts w:ascii="Arial" w:hAnsi="Arial" w:cs="Arial"/>
-          <w:b/>
-          <w:sz w:val="24"/>
-          <w:szCs w:val="24"/>
-        </w:rPr>
-      </w:pPr>
-      <w:r>
-        <w:rPr>
-          <w:rFonts w:ascii="Arial" w:hAnsi="Arial" w:cs="Arial"/>
-          <w:b/>
-          <w:sz w:val="24"/>
-          <w:szCs w:val="24"/>
-        </w:rPr>
-        <w:t>TUTORIAL – CAVE OF PREMONITION</w:t>
-      </w:r>
-    </w:p>
-    <w:p>
-      <w:pPr>
-        <w:tabs>
-          <w:tab w:val="left" w:pos="1134"/>
-        </w:tabs>
-        <w:rPr>
-          <w:rFonts w:ascii="Arial" w:hAnsi="Arial" w:cs="Arial"/>
-          <w:b/>
-          <w:sz w:val="24"/>
-          <w:szCs w:val="24"/>
-        </w:rPr>
-      </w:pPr>
-    </w:p>
-    <w:p>
-      <w:pPr>
-        <w:tabs>
-          <w:tab w:val="left" w:pos="1134"/>
-        </w:tabs>
-        <w:rPr>
-          <w:rFonts w:ascii="Arial" w:hAnsi="Arial" w:cs="Arial"/>
-          <w:b/>
-          <w:sz w:val="24"/>
-          <w:szCs w:val="24"/>
-        </w:rPr>
-      </w:pPr>
-      <w:r>
-        <w:rPr>
-          <w:rFonts w:ascii="Arial" w:hAnsi="Arial" w:cs="Arial"/>
-          <w:b/>
-          <w:sz w:val="24"/>
-          <w:szCs w:val="24"/>
-        </w:rPr>
-        <w:t>FORK OF DESTINY</w:t>
-      </w:r>
-    </w:p>
-    <w:p>
-      <w:pPr>
-        <w:tabs>
-          <w:tab w:val="left" w:pos="1276"/>
-        </w:tabs>
-        <w:jc w:val="center"/>
-        <w:rPr>
-          <w:rFonts w:ascii="Arial" w:hAnsi="Arial" w:cs="Arial"/>
-          <w:b/>
-          <w:sz w:val="24"/>
-          <w:szCs w:val="24"/>
-        </w:rPr>
-      </w:pPr>
-      <w:r>
-        <w:rPr>
-          <w:rFonts w:ascii="Arial" w:hAnsi="Arial" w:cs="Arial"/>
-          <w:b/>
-          <w:sz w:val="24"/>
-          <w:szCs w:val="24"/>
-        </w:rPr>
-        <w:t xml:space="preserve">Scene: The cave path ends as you enter a large room. In the distance, three THUGS harass an OLD MAN. In the three walls before you are what looked like three stone </w:t>
-      </w:r>
-      <w:proofErr w:type="gramStart"/>
-      <w:r>
-        <w:rPr>
-          <w:rFonts w:ascii="Arial" w:hAnsi="Arial" w:cs="Arial"/>
-          <w:b/>
-          <w:sz w:val="24"/>
-          <w:szCs w:val="24"/>
-        </w:rPr>
-        <w:t>tablets.</w:t>
-      </w:r>
-      <w:proofErr w:type="gramEnd"/>
-    </w:p>
-    <w:p>
-      <w:pPr>
-        <w:tabs>
-          <w:tab w:val="left" w:pos="1276"/>
-        </w:tabs>
-        <w:rPr>
-          <w:rFonts w:ascii="Arial" w:hAnsi="Arial" w:cs="Arial"/>
-          <w:sz w:val="24"/>
-          <w:szCs w:val="24"/>
-        </w:rPr>
-      </w:pPr>
-      <w:r>
-        <w:rPr>
-          <w:rFonts w:ascii="Arial" w:hAnsi="Arial" w:cs="Arial"/>
-          <w:b/>
-          <w:sz w:val="24"/>
-          <w:szCs w:val="24"/>
-        </w:rPr>
-        <w:t xml:space="preserve">OLD MAN: </w:t>
-      </w:r>
-      <w:r>
-        <w:rPr>
-          <w:rFonts w:ascii="Arial" w:hAnsi="Arial" w:cs="Arial"/>
-          <w:sz w:val="24"/>
-          <w:szCs w:val="24"/>
-        </w:rPr>
-        <w:t>I can assure you, there aren’t any riches you will find in here.</w:t>
-      </w:r>
-    </w:p>
-    <w:p>
-      <w:pPr>
-        <w:tabs>
-          <w:tab w:val="left" w:pos="1276"/>
-        </w:tabs>
-        <w:rPr>
-          <w:rFonts w:ascii="Arial" w:hAnsi="Arial" w:cs="Arial"/>
-          <w:sz w:val="24"/>
-          <w:szCs w:val="24"/>
-        </w:rPr>
-      </w:pPr>
-      <w:r>
-        <w:rPr>
-          <w:rFonts w:ascii="Arial" w:hAnsi="Arial" w:cs="Arial"/>
-          <w:sz w:val="24"/>
-          <w:szCs w:val="24"/>
-        </w:rPr>
-        <w:lastRenderedPageBreak/>
-        <w:tab/>
-        <w:t>Run along home, now, lest you lose your way in this sanctum.</w:t>
-      </w:r>
-    </w:p>
-    <w:p>
-      <w:pPr>
-        <w:tabs>
-          <w:tab w:val="left" w:pos="1276"/>
-        </w:tabs>
-        <w:rPr>
-          <w:rFonts w:ascii="Arial" w:hAnsi="Arial" w:cs="Arial"/>
-          <w:sz w:val="24"/>
-          <w:szCs w:val="24"/>
-        </w:rPr>
-      </w:pPr>
-      <w:r>
-        <w:rPr>
-          <w:rFonts w:ascii="Arial" w:hAnsi="Arial" w:cs="Arial"/>
-          <w:b/>
-          <w:sz w:val="24"/>
-          <w:szCs w:val="24"/>
-        </w:rPr>
-        <w:t xml:space="preserve">LANKY THUG: </w:t>
-      </w:r>
-      <w:r>
-        <w:rPr>
-          <w:rFonts w:ascii="Arial" w:hAnsi="Arial" w:cs="Arial"/>
-          <w:sz w:val="24"/>
-          <w:szCs w:val="24"/>
-        </w:rPr>
-        <w:t xml:space="preserve">Screw that! </w:t>
-      </w:r>
-    </w:p>
-    <w:p>
-      <w:pPr>
-        <w:tabs>
-          <w:tab w:val="left" w:pos="1276"/>
-        </w:tabs>
-        <w:rPr>
-          <w:rFonts w:ascii="Arial" w:hAnsi="Arial" w:cs="Arial"/>
-          <w:sz w:val="24"/>
-          <w:szCs w:val="24"/>
-        </w:rPr>
-      </w:pPr>
-      <w:r>
-        <w:rPr>
-          <w:rFonts w:ascii="Arial" w:hAnsi="Arial" w:cs="Arial"/>
-          <w:sz w:val="24"/>
-          <w:szCs w:val="24"/>
-        </w:rPr>
-        <w:tab/>
-      </w:r>
-      <w:r>
-        <w:rPr>
-          <w:rFonts w:ascii="Arial" w:hAnsi="Arial" w:cs="Arial"/>
-          <w:sz w:val="24"/>
-          <w:szCs w:val="24"/>
-        </w:rPr>
-        <w:tab/>
-        <w:t xml:space="preserve">     You tell us where your haul is and we can assure you that </w:t>
-      </w:r>
-      <w:r>
-        <w:rPr>
-          <w:rFonts w:ascii="Arial" w:hAnsi="Arial" w:cs="Arial"/>
-          <w:sz w:val="24"/>
-          <w:szCs w:val="24"/>
-        </w:rPr>
-        <w:t>big guy here don’t cave your skull in.</w:t>
-      </w:r>
-    </w:p>
-    <w:p>
-      <w:pPr>
-        <w:tabs>
-          <w:tab w:val="left" w:pos="1276"/>
-        </w:tabs>
-        <w:rPr>
-          <w:rFonts w:ascii="Arial" w:hAnsi="Arial" w:cs="Arial"/>
-          <w:sz w:val="24"/>
-          <w:szCs w:val="24"/>
-        </w:rPr>
-      </w:pPr>
-      <w:r>
-        <w:rPr>
-          <w:rFonts w:ascii="Arial" w:hAnsi="Arial" w:cs="Arial"/>
-          <w:b/>
-          <w:sz w:val="24"/>
-          <w:szCs w:val="24"/>
-        </w:rPr>
-        <w:t xml:space="preserve">BIG GUY: </w:t>
-      </w:r>
-      <w:proofErr w:type="spellStart"/>
-      <w:r>
-        <w:rPr>
-          <w:rFonts w:ascii="Arial" w:hAnsi="Arial" w:cs="Arial"/>
-          <w:sz w:val="24"/>
-          <w:szCs w:val="24"/>
-        </w:rPr>
-        <w:t>Eheheh</w:t>
-      </w:r>
-      <w:proofErr w:type="spellEnd"/>
-      <w:r>
-        <w:rPr>
-          <w:rFonts w:ascii="Arial" w:hAnsi="Arial" w:cs="Arial"/>
-          <w:sz w:val="24"/>
-          <w:szCs w:val="24"/>
-        </w:rPr>
-        <w:t>….</w:t>
-      </w:r>
-    </w:p>
-    <w:p>
-      <w:pPr>
-        <w:tabs>
-          <w:tab w:val="left" w:pos="1276"/>
-        </w:tabs>
-        <w:rPr>
-          <w:rFonts w:ascii="Arial" w:hAnsi="Arial" w:cs="Arial"/>
-          <w:sz w:val="24"/>
-          <w:szCs w:val="24"/>
-        </w:rPr>
-      </w:pPr>
-      <w:r>
-        <w:rPr>
-          <w:rFonts w:ascii="Arial" w:hAnsi="Arial" w:cs="Arial"/>
-          <w:b/>
-          <w:sz w:val="24"/>
-          <w:szCs w:val="24"/>
-        </w:rPr>
-        <w:t xml:space="preserve">LANKY THUG: </w:t>
-      </w:r>
-      <w:r>
-        <w:rPr>
-          <w:rFonts w:ascii="Arial" w:hAnsi="Arial" w:cs="Arial"/>
-          <w:sz w:val="24"/>
-          <w:szCs w:val="24"/>
-        </w:rPr>
-        <w:t>Well?</w:t>
-      </w:r>
-    </w:p>
-    <w:p>
-      <w:pPr>
-        <w:tabs>
-          <w:tab w:val="left" w:pos="1276"/>
-        </w:tabs>
-        <w:rPr>
-          <w:rFonts w:ascii="Arial" w:hAnsi="Arial" w:cs="Arial"/>
-          <w:sz w:val="24"/>
-          <w:szCs w:val="24"/>
-        </w:rPr>
-      </w:pPr>
-      <w:r>
-        <w:rPr>
-          <w:rFonts w:ascii="Arial" w:hAnsi="Arial" w:cs="Arial"/>
-          <w:b/>
-          <w:sz w:val="24"/>
-          <w:szCs w:val="24"/>
-        </w:rPr>
-        <w:t xml:space="preserve">OLD MAN: </w:t>
-      </w:r>
-      <w:r>
-        <w:rPr>
-          <w:rFonts w:ascii="Arial" w:hAnsi="Arial" w:cs="Arial"/>
-          <w:sz w:val="24"/>
-          <w:szCs w:val="24"/>
-        </w:rPr>
-        <w:t>I shan’t be afraid of insolent whelps such as you three.</w:t>
-      </w:r>
-    </w:p>
-    <w:p>
-      <w:pPr>
-        <w:tabs>
-          <w:tab w:val="left" w:pos="1276"/>
-        </w:tabs>
-        <w:rPr>
-          <w:rFonts w:ascii="Arial" w:hAnsi="Arial" w:cs="Arial"/>
-          <w:sz w:val="24"/>
-          <w:szCs w:val="24"/>
-        </w:rPr>
-      </w:pPr>
-      <w:r>
-        <w:rPr>
-          <w:rFonts w:ascii="Arial" w:hAnsi="Arial" w:cs="Arial"/>
-          <w:sz w:val="24"/>
-          <w:szCs w:val="24"/>
-        </w:rPr>
-        <w:tab/>
-        <w:t xml:space="preserve">You may yet to discover what </w:t>
-      </w:r>
-      <w:proofErr w:type="gramStart"/>
-      <w:r>
-        <w:rPr>
-          <w:rFonts w:ascii="Arial" w:hAnsi="Arial" w:cs="Arial"/>
-          <w:sz w:val="24"/>
-          <w:szCs w:val="24"/>
-        </w:rPr>
-        <w:t>lies</w:t>
-      </w:r>
-      <w:proofErr w:type="gramEnd"/>
-      <w:r>
-        <w:rPr>
-          <w:rFonts w:ascii="Arial" w:hAnsi="Arial" w:cs="Arial"/>
-          <w:sz w:val="24"/>
-          <w:szCs w:val="24"/>
-        </w:rPr>
-        <w:t xml:space="preserve"> beneath these </w:t>
-      </w:r>
-      <w:proofErr w:type="spellStart"/>
-      <w:r>
-        <w:rPr>
-          <w:rFonts w:ascii="Arial" w:hAnsi="Arial" w:cs="Arial"/>
-          <w:sz w:val="24"/>
-          <w:szCs w:val="24"/>
-        </w:rPr>
-        <w:t>these</w:t>
-      </w:r>
-      <w:proofErr w:type="spellEnd"/>
-      <w:r>
-        <w:rPr>
-          <w:rFonts w:ascii="Arial" w:hAnsi="Arial" w:cs="Arial"/>
-          <w:sz w:val="24"/>
-          <w:szCs w:val="24"/>
-        </w:rPr>
-        <w:t xml:space="preserve"> nexuses.</w:t>
-      </w:r>
     </w:p>
     <w:p>
       <w:pPr>

</xml_diff>